<commit_message>
Fix REQ 06 and 07 and update sabolsas-glo
</commit_message>
<xml_diff>
--- a/requeriments/sabolsas-req.docx
+++ b/requeriments/sabolsas-req.docx
@@ -1841,7 +1841,7 @@
           <w:rFonts w:ascii="Times New Roman" w:eastAsia="Times New Roman" w:hAnsi="Times New Roman" w:cs="Times New Roman"/>
           <w:b/>
         </w:rPr>
-        <w:t xml:space="preserve"> no Sistema Resposta</w:t>
+        <w:t xml:space="preserve"> no Sistema</w:t>
       </w:r>
     </w:p>
     <w:p>
@@ -1965,7 +1965,7 @@
           <w:rFonts w:ascii="Times New Roman" w:eastAsia="Times New Roman" w:hAnsi="Times New Roman" w:cs="Times New Roman"/>
           <w:b/>
         </w:rPr>
-        <w:t xml:space="preserve"> no Sistema Resposta</w:t>
+        <w:t xml:space="preserve"> no Sistema</w:t>
       </w:r>
     </w:p>
     <w:p>
@@ -3037,7 +3037,7 @@
   <a:extraClrSchemeLst/>
   <a:extLst>
     <a:ext uri="{05A4C25C-085E-4340-85A3-A5531E510DB2}">
-      <thm15:themeFamily xmlns:thm15="http://schemas.microsoft.com/office/thememl/2012/main" xmlns="" name="Office Theme" id="{62F939B6-93AF-4DB8-9C6B-D6C7DFDC589F}" vid="{4A3C46E8-61CC-4603-A589-7422A47A8E4A}"/>
+      <thm15:themeFamily xmlns="" xmlns:thm15="http://schemas.microsoft.com/office/thememl/2012/main" name="Office Theme" id="{62F939B6-93AF-4DB8-9C6B-D6C7DFDC589F}" vid="{4A3C46E8-61CC-4603-A589-7422A47A8E4A}"/>
     </a:ext>
   </a:extLst>
 </a:theme>

</xml_diff>

<commit_message>
Adding REQ08 and REQ09
</commit_message>
<xml_diff>
--- a/requeriments/sabolsas-req.docx
+++ b/requeriments/sabolsas-req.docx
@@ -141,7 +141,13 @@
         <w:rPr>
           <w:rFonts w:ascii="Times New Roman" w:eastAsia="Times New Roman" w:hAnsi="Times New Roman" w:cs="Times New Roman"/>
         </w:rPr>
-        <w:t>Data de Criação: 7/6/2017</w:t>
+        <w:t>Data de Criação: 27</w:t>
+      </w:r>
+      <w:r>
+        <w:rPr>
+          <w:rFonts w:ascii="Times New Roman" w:eastAsia="Times New Roman" w:hAnsi="Times New Roman" w:cs="Times New Roman"/>
+        </w:rPr>
+        <w:t>/6/2017</w:t>
       </w:r>
     </w:p>
     <w:p>
@@ -186,7 +192,13 @@
           <w:rFonts w:ascii="Times New Roman" w:eastAsia="Times New Roman" w:hAnsi="Times New Roman" w:cs="Times New Roman"/>
         </w:rPr>
         <w:tab/>
-        <w:t>Versão: 1.0</w:t>
+        <w:t>Versão: 2</w:t>
+      </w:r>
+      <w:r>
+        <w:rPr>
+          <w:rFonts w:ascii="Times New Roman" w:eastAsia="Times New Roman" w:hAnsi="Times New Roman" w:cs="Times New Roman"/>
+        </w:rPr>
+        <w:t>.0</w:t>
       </w:r>
     </w:p>
     <w:p>
@@ -843,6 +855,80 @@
                 <w:szCs w:val="28"/>
               </w:rPr>
             </w:pPr>
+            <w:r>
+              <w:rPr>
+                <w:rFonts w:ascii="Times New Roman" w:eastAsia="Times New Roman" w:hAnsi="Times New Roman" w:cs="Times New Roman"/>
+                <w:sz w:val="22"/>
+                <w:szCs w:val="22"/>
+              </w:rPr>
+              <w:t>27/6/2017</w:t>
+            </w:r>
+          </w:p>
+        </w:tc>
+        <w:tc>
+          <w:tcPr>
+            <w:tcW w:w="3260" w:type="dxa"/>
+          </w:tcPr>
+          <w:p>
+            <w:pPr>
+              <w:jc w:val="center"/>
+              <w:rPr>
+                <w:rFonts w:ascii="Arial" w:eastAsia="Arial" w:hAnsi="Arial" w:cs="Arial"/>
+                <w:sz w:val="28"/>
+                <w:szCs w:val="28"/>
+              </w:rPr>
+            </w:pPr>
+            <w:r>
+              <w:rPr>
+                <w:rFonts w:ascii="Times New Roman" w:eastAsia="Arial" w:hAnsi="Times New Roman" w:cs="Times New Roman"/>
+                <w:sz w:val="22"/>
+                <w:szCs w:val="22"/>
+              </w:rPr>
+              <w:t>Lucas Almeida</w:t>
+            </w:r>
+          </w:p>
+        </w:tc>
+        <w:tc>
+          <w:tcPr>
+            <w:tcW w:w="3730" w:type="dxa"/>
+          </w:tcPr>
+          <w:p>
+            <w:pPr>
+              <w:jc w:val="center"/>
+              <w:rPr>
+                <w:rFonts w:ascii="Arial" w:eastAsia="Arial" w:hAnsi="Arial" w:cs="Arial"/>
+                <w:sz w:val="28"/>
+                <w:szCs w:val="28"/>
+              </w:rPr>
+            </w:pPr>
+            <w:r>
+              <w:rPr>
+                <w:rFonts w:ascii="Times New Roman" w:eastAsia="Times New Roman" w:hAnsi="Times New Roman" w:cs="Times New Roman"/>
+                <w:sz w:val="22"/>
+                <w:szCs w:val="22"/>
+              </w:rPr>
+              <w:t>Adição dos requisitos (REQ08 e REQ09)</w:t>
+            </w:r>
+          </w:p>
+        </w:tc>
+      </w:tr>
+      <w:tr>
+        <w:trPr>
+          <w:jc w:val="center"/>
+        </w:trPr>
+        <w:tc>
+          <w:tcPr>
+            <w:tcW w:w="1134" w:type="dxa"/>
+          </w:tcPr>
+          <w:p>
+            <w:pPr>
+              <w:jc w:val="center"/>
+              <w:rPr>
+                <w:rFonts w:ascii="Arial" w:eastAsia="Arial" w:hAnsi="Arial" w:cs="Arial"/>
+                <w:sz w:val="28"/>
+                <w:szCs w:val="28"/>
+              </w:rPr>
+            </w:pPr>
           </w:p>
         </w:tc>
         <w:tc>
@@ -1026,56 +1112,6 @@
           </w:p>
         </w:tc>
       </w:tr>
-      <w:tr>
-        <w:trPr>
-          <w:jc w:val="center"/>
-        </w:trPr>
-        <w:tc>
-          <w:tcPr>
-            <w:tcW w:w="1134" w:type="dxa"/>
-          </w:tcPr>
-          <w:p>
-            <w:pPr>
-              <w:jc w:val="center"/>
-              <w:rPr>
-                <w:rFonts w:ascii="Arial" w:eastAsia="Arial" w:hAnsi="Arial" w:cs="Arial"/>
-                <w:sz w:val="28"/>
-                <w:szCs w:val="28"/>
-              </w:rPr>
-            </w:pPr>
-          </w:p>
-        </w:tc>
-        <w:tc>
-          <w:tcPr>
-            <w:tcW w:w="3260" w:type="dxa"/>
-          </w:tcPr>
-          <w:p>
-            <w:pPr>
-              <w:jc w:val="center"/>
-              <w:rPr>
-                <w:rFonts w:ascii="Arial" w:eastAsia="Arial" w:hAnsi="Arial" w:cs="Arial"/>
-                <w:sz w:val="28"/>
-                <w:szCs w:val="28"/>
-              </w:rPr>
-            </w:pPr>
-          </w:p>
-        </w:tc>
-        <w:tc>
-          <w:tcPr>
-            <w:tcW w:w="3730" w:type="dxa"/>
-          </w:tcPr>
-          <w:p>
-            <w:pPr>
-              <w:jc w:val="center"/>
-              <w:rPr>
-                <w:rFonts w:ascii="Arial" w:eastAsia="Arial" w:hAnsi="Arial" w:cs="Arial"/>
-                <w:sz w:val="28"/>
-                <w:szCs w:val="28"/>
-              </w:rPr>
-            </w:pPr>
-          </w:p>
-        </w:tc>
-      </w:tr>
     </w:tbl>
     <w:p>
       <w:pPr>
@@ -1455,20 +1491,32 @@
         <w:rPr>
           <w:rFonts w:ascii="Times New Roman" w:eastAsia="Times New Roman" w:hAnsi="Times New Roman" w:cs="Times New Roman"/>
         </w:rPr>
-        <w:t xml:space="preserve">O sistema deve permitir o cadastro de um coordenador, sendo este um </w:t>
+        <w:t xml:space="preserve">O sistema </w:t>
+      </w:r>
+      <w:r>
+        <w:rPr>
+          <w:rFonts w:ascii="Times New Roman" w:eastAsia="Times New Roman" w:hAnsi="Times New Roman" w:cs="Times New Roman"/>
+        </w:rPr>
+        <w:t xml:space="preserve">deve permitir que um Coordenador </w:t>
       </w:r>
       <w:proofErr w:type="gramStart"/>
       <w:r>
         <w:rPr>
           <w:rFonts w:ascii="Times New Roman" w:eastAsia="Times New Roman" w:hAnsi="Times New Roman" w:cs="Times New Roman"/>
         </w:rPr>
-        <w:t>super usuário</w:t>
+        <w:t>altere</w:t>
       </w:r>
       <w:proofErr w:type="gramEnd"/>
       <w:r>
         <w:rPr>
           <w:rFonts w:ascii="Times New Roman" w:eastAsia="Times New Roman" w:hAnsi="Times New Roman" w:cs="Times New Roman"/>
         </w:rPr>
+        <w:t xml:space="preserve"> as permissões de um Avaliador, para que o mesmo se torne um Coordenador</w:t>
+      </w:r>
+      <w:r>
+        <w:rPr>
+          <w:rFonts w:ascii="Times New Roman" w:eastAsia="Times New Roman" w:hAnsi="Times New Roman" w:cs="Times New Roman"/>
+        </w:rPr>
         <w:t>.</w:t>
       </w:r>
     </w:p>
@@ -1779,6 +1827,7 @@
           <w:rFonts w:ascii="Times New Roman" w:eastAsia="Times New Roman" w:hAnsi="Times New Roman" w:cs="Times New Roman"/>
           <w:b/>
         </w:rPr>
+        <w:lastRenderedPageBreak/>
         <w:t>Prioridade:</w:t>
       </w:r>
       <w:proofErr w:type="gramStart"/>
@@ -2052,6 +2101,186 @@
         </w:rPr>
         <w:t>Alta</w:t>
       </w:r>
+    </w:p>
+    <w:p>
+      <w:pPr>
+        <w:rPr>
+          <w:rFonts w:ascii="Times New Roman" w:eastAsia="Times New Roman" w:hAnsi="Times New Roman" w:cs="Times New Roman"/>
+        </w:rPr>
+      </w:pPr>
+    </w:p>
+    <w:p>
+      <w:pPr>
+        <w:jc w:val="center"/>
+        <w:rPr>
+          <w:rFonts w:ascii="Times New Roman" w:eastAsia="Times New Roman" w:hAnsi="Times New Roman" w:cs="Times New Roman"/>
+        </w:rPr>
+      </w:pPr>
+      <w:r>
+        <w:rPr>
+          <w:rFonts w:ascii="Times New Roman" w:eastAsia="Times New Roman" w:hAnsi="Times New Roman" w:cs="Times New Roman"/>
+          <w:b/>
+        </w:rPr>
+        <w:t>REQ 08 – Listar Avaliadores</w:t>
+      </w:r>
+    </w:p>
+    <w:p>
+      <w:pPr>
+        <w:jc w:val="center"/>
+        <w:rPr>
+          <w:rFonts w:ascii="Times New Roman" w:eastAsia="Times New Roman" w:hAnsi="Times New Roman" w:cs="Times New Roman"/>
+        </w:rPr>
+      </w:pPr>
+    </w:p>
+    <w:p>
+      <w:pPr>
+        <w:rPr>
+          <w:rFonts w:ascii="Times New Roman" w:eastAsia="Times New Roman" w:hAnsi="Times New Roman" w:cs="Times New Roman"/>
+        </w:rPr>
+      </w:pPr>
+      <w:r>
+        <w:rPr>
+          <w:rFonts w:ascii="Times New Roman" w:eastAsia="Times New Roman" w:hAnsi="Times New Roman" w:cs="Times New Roman"/>
+        </w:rPr>
+        <w:t xml:space="preserve">O sistema deve permitir a visualização dos avaliadores, através de uma lista referenciando o nome dos avaliadores previamente cadastrados. </w:t>
+      </w:r>
+    </w:p>
+    <w:p>
+      <w:pPr>
+        <w:rPr>
+          <w:rFonts w:ascii="Times New Roman" w:eastAsia="Times New Roman" w:hAnsi="Times New Roman" w:cs="Times New Roman"/>
+        </w:rPr>
+      </w:pPr>
+    </w:p>
+    <w:p>
+      <w:pPr>
+        <w:rPr>
+          <w:rFonts w:ascii="Times New Roman" w:eastAsia="Times New Roman" w:hAnsi="Times New Roman" w:cs="Times New Roman"/>
+        </w:rPr>
+      </w:pPr>
+    </w:p>
+    <w:p>
+      <w:pPr>
+        <w:rPr>
+          <w:rFonts w:ascii="Times New Roman" w:eastAsia="Times New Roman" w:hAnsi="Times New Roman" w:cs="Times New Roman"/>
+        </w:rPr>
+      </w:pPr>
+      <w:r>
+        <w:rPr>
+          <w:rFonts w:ascii="Times New Roman" w:eastAsia="Times New Roman" w:hAnsi="Times New Roman" w:cs="Times New Roman"/>
+          <w:b/>
+        </w:rPr>
+        <w:t>Prioridade:</w:t>
+      </w:r>
+      <w:proofErr w:type="gramStart"/>
+      <w:r>
+        <w:rPr>
+          <w:rFonts w:ascii="Times New Roman" w:eastAsia="Times New Roman" w:hAnsi="Times New Roman" w:cs="Times New Roman"/>
+          <w:b/>
+        </w:rPr>
+        <w:t xml:space="preserve">  </w:t>
+      </w:r>
+      <w:proofErr w:type="gramEnd"/>
+      <w:r>
+        <w:rPr>
+          <w:rFonts w:ascii="Times New Roman" w:eastAsia="Times New Roman" w:hAnsi="Times New Roman" w:cs="Times New Roman"/>
+        </w:rPr>
+        <w:t>Alta</w:t>
+      </w:r>
+    </w:p>
+    <w:p>
+      <w:pPr>
+        <w:rPr>
+          <w:rFonts w:ascii="Times New Roman" w:eastAsia="Times New Roman" w:hAnsi="Times New Roman" w:cs="Times New Roman"/>
+        </w:rPr>
+      </w:pPr>
+    </w:p>
+    <w:p>
+      <w:pPr>
+        <w:rPr>
+          <w:rFonts w:ascii="Times New Roman" w:eastAsia="Times New Roman" w:hAnsi="Times New Roman" w:cs="Times New Roman"/>
+        </w:rPr>
+      </w:pPr>
+    </w:p>
+    <w:p>
+      <w:pPr>
+        <w:jc w:val="center"/>
+        <w:rPr>
+          <w:rFonts w:ascii="Times New Roman" w:eastAsia="Times New Roman" w:hAnsi="Times New Roman" w:cs="Times New Roman"/>
+        </w:rPr>
+      </w:pPr>
+      <w:r>
+        <w:rPr>
+          <w:rFonts w:ascii="Times New Roman" w:eastAsia="Times New Roman" w:hAnsi="Times New Roman" w:cs="Times New Roman"/>
+          <w:b/>
+        </w:rPr>
+        <w:t>REQ 09 – Cadastrar Bolsas</w:t>
+      </w:r>
+    </w:p>
+    <w:p>
+      <w:pPr>
+        <w:jc w:val="center"/>
+        <w:rPr>
+          <w:rFonts w:ascii="Times New Roman" w:eastAsia="Times New Roman" w:hAnsi="Times New Roman" w:cs="Times New Roman"/>
+        </w:rPr>
+      </w:pPr>
+    </w:p>
+    <w:p>
+      <w:pPr>
+        <w:jc w:val="both"/>
+        <w:rPr>
+          <w:rFonts w:ascii="Times New Roman" w:eastAsia="Times New Roman" w:hAnsi="Times New Roman" w:cs="Times New Roman"/>
+        </w:rPr>
+      </w:pPr>
+      <w:r>
+        <w:rPr>
+          <w:rFonts w:ascii="Times New Roman" w:eastAsia="Times New Roman" w:hAnsi="Times New Roman" w:cs="Times New Roman"/>
+        </w:rPr>
+        <w:t xml:space="preserve">O sistema deve permitir o cadastro de bolsas que serão disponibilizadas para os alunos, no sistema. </w:t>
+      </w:r>
+    </w:p>
+    <w:p>
+      <w:pPr>
+        <w:rPr>
+          <w:rFonts w:ascii="Times New Roman" w:eastAsia="Times New Roman" w:hAnsi="Times New Roman" w:cs="Times New Roman"/>
+        </w:rPr>
+      </w:pPr>
+    </w:p>
+    <w:p>
+      <w:pPr>
+        <w:rPr>
+          <w:rFonts w:ascii="Times New Roman" w:eastAsia="Times New Roman" w:hAnsi="Times New Roman" w:cs="Times New Roman"/>
+        </w:rPr>
+      </w:pPr>
+      <w:r>
+        <w:rPr>
+          <w:rFonts w:ascii="Times New Roman" w:eastAsia="Times New Roman" w:hAnsi="Times New Roman" w:cs="Times New Roman"/>
+          <w:b/>
+        </w:rPr>
+        <w:t>Prioridade:</w:t>
+      </w:r>
+      <w:proofErr w:type="gramStart"/>
+      <w:r>
+        <w:rPr>
+          <w:rFonts w:ascii="Times New Roman" w:eastAsia="Times New Roman" w:hAnsi="Times New Roman" w:cs="Times New Roman"/>
+          <w:b/>
+        </w:rPr>
+        <w:t xml:space="preserve">  </w:t>
+      </w:r>
+      <w:proofErr w:type="gramEnd"/>
+      <w:r>
+        <w:rPr>
+          <w:rFonts w:ascii="Times New Roman" w:eastAsia="Times New Roman" w:hAnsi="Times New Roman" w:cs="Times New Roman"/>
+        </w:rPr>
+        <w:t>Alta</w:t>
+      </w:r>
+    </w:p>
+    <w:p>
+      <w:pPr>
+        <w:rPr>
+          <w:rFonts w:ascii="Times New Roman" w:eastAsia="Times New Roman" w:hAnsi="Times New Roman" w:cs="Times New Roman"/>
+        </w:rPr>
+      </w:pPr>
     </w:p>
     <w:p>
       <w:pPr>
@@ -2188,6 +2417,22 @@
       <w:pPr>
         <w:jc w:val="both"/>
         <w:rPr>
+          <w:rFonts w:ascii="Times New Roman" w:eastAsia="Times New Roman" w:hAnsi="Times New Roman" w:cs="Times New Roman"/>
+        </w:rPr>
+      </w:pPr>
+    </w:p>
+    <w:p>
+      <w:pPr>
+        <w:jc w:val="both"/>
+        <w:rPr>
+          <w:rFonts w:ascii="Times New Roman" w:eastAsia="Times New Roman" w:hAnsi="Times New Roman" w:cs="Times New Roman"/>
+        </w:rPr>
+      </w:pPr>
+    </w:p>
+    <w:p>
+      <w:pPr>
+        <w:jc w:val="both"/>
+        <w:rPr>
           <w:rFonts w:ascii="Arial" w:eastAsia="Arial" w:hAnsi="Arial" w:cs="Arial"/>
           <w:sz w:val="28"/>
           <w:szCs w:val="28"/>
@@ -2200,6 +2445,7 @@
           <w:sz w:val="28"/>
           <w:szCs w:val="28"/>
         </w:rPr>
+        <w:lastRenderedPageBreak/>
         <w:t>4. Decisões</w:t>
       </w:r>
     </w:p>
@@ -2329,7 +2575,7 @@
         <w:sz w:val="22"/>
         <w:szCs w:val="22"/>
       </w:rPr>
-      <w:t>4</w:t>
+      <w:t>3</w:t>
     </w:r>
     <w:r>
       <w:rPr>
@@ -3037,7 +3283,7 @@
   <a:extraClrSchemeLst/>
   <a:extLst>
     <a:ext uri="{05A4C25C-085E-4340-85A3-A5531E510DB2}">
-      <thm15:themeFamily xmlns="" xmlns:thm15="http://schemas.microsoft.com/office/thememl/2012/main" name="Office Theme" id="{62F939B6-93AF-4DB8-9C6B-D6C7DFDC589F}" vid="{4A3C46E8-61CC-4603-A589-7422A47A8E4A}"/>
+      <thm15:themeFamily xmlns:thm15="http://schemas.microsoft.com/office/thememl/2012/main" xmlns="" name="Office Theme" id="{62F939B6-93AF-4DB8-9C6B-D6C7DFDC589F}" vid="{4A3C46E8-61CC-4603-A589-7422A47A8E4A}"/>
     </a:ext>
   </a:extLst>
 </a:theme>

</xml_diff>

<commit_message>
Upgrade REQ01,REQ02 and REQ09 (CRUD)
</commit_message>
<xml_diff>
--- a/requeriments/sabolsas-req.docx
+++ b/requeriments/sabolsas-req.docx
@@ -929,6 +929,89 @@
                 <w:szCs w:val="28"/>
               </w:rPr>
             </w:pPr>
+            <w:r>
+              <w:rPr>
+                <w:rFonts w:ascii="Times New Roman" w:eastAsia="Times New Roman" w:hAnsi="Times New Roman" w:cs="Times New Roman"/>
+                <w:sz w:val="22"/>
+                <w:szCs w:val="22"/>
+              </w:rPr>
+              <w:t>27/6/2017</w:t>
+            </w:r>
+          </w:p>
+        </w:tc>
+        <w:tc>
+          <w:tcPr>
+            <w:tcW w:w="3260" w:type="dxa"/>
+          </w:tcPr>
+          <w:p>
+            <w:pPr>
+              <w:jc w:val="center"/>
+              <w:rPr>
+                <w:rFonts w:ascii="Arial" w:eastAsia="Arial" w:hAnsi="Arial" w:cs="Arial"/>
+                <w:sz w:val="28"/>
+                <w:szCs w:val="28"/>
+              </w:rPr>
+            </w:pPr>
+            <w:r>
+              <w:rPr>
+                <w:rFonts w:ascii="Times New Roman" w:eastAsia="Arial" w:hAnsi="Times New Roman" w:cs="Times New Roman"/>
+                <w:sz w:val="22"/>
+                <w:szCs w:val="22"/>
+              </w:rPr>
+              <w:t>Lucas Almeida</w:t>
+            </w:r>
+          </w:p>
+        </w:tc>
+        <w:tc>
+          <w:tcPr>
+            <w:tcW w:w="3730" w:type="dxa"/>
+          </w:tcPr>
+          <w:p>
+            <w:pPr>
+              <w:rPr>
+                <w:rFonts w:ascii="Arial" w:eastAsia="Arial" w:hAnsi="Arial" w:cs="Arial"/>
+                <w:sz w:val="28"/>
+                <w:szCs w:val="28"/>
+              </w:rPr>
+            </w:pPr>
+            <w:r>
+              <w:rPr>
+                <w:rFonts w:ascii="Times New Roman" w:eastAsia="Arial" w:hAnsi="Times New Roman" w:cs="Times New Roman"/>
+                <w:sz w:val="22"/>
+                <w:szCs w:val="22"/>
+              </w:rPr>
+              <w:t>Alteração dos requisitos (REQ 01, REQ 02 e REQ 09</w:t>
+            </w:r>
+            <w:proofErr w:type="gramStart"/>
+            <w:r>
+              <w:rPr>
+                <w:rFonts w:ascii="Times New Roman" w:eastAsia="Arial" w:hAnsi="Times New Roman" w:cs="Times New Roman"/>
+                <w:sz w:val="22"/>
+                <w:szCs w:val="22"/>
+              </w:rPr>
+              <w:t>)</w:t>
+            </w:r>
+            <w:proofErr w:type="gramEnd"/>
+          </w:p>
+        </w:tc>
+      </w:tr>
+      <w:tr>
+        <w:trPr>
+          <w:jc w:val="center"/>
+        </w:trPr>
+        <w:tc>
+          <w:tcPr>
+            <w:tcW w:w="1134" w:type="dxa"/>
+          </w:tcPr>
+          <w:p>
+            <w:pPr>
+              <w:jc w:val="center"/>
+              <w:rPr>
+                <w:rFonts w:ascii="Arial" w:eastAsia="Arial" w:hAnsi="Arial" w:cs="Arial"/>
+                <w:sz w:val="28"/>
+                <w:szCs w:val="28"/>
+              </w:rPr>
+            </w:pPr>
           </w:p>
         </w:tc>
         <w:tc>
@@ -1062,56 +1145,6 @@
           </w:p>
         </w:tc>
       </w:tr>
-      <w:tr>
-        <w:trPr>
-          <w:jc w:val="center"/>
-        </w:trPr>
-        <w:tc>
-          <w:tcPr>
-            <w:tcW w:w="1134" w:type="dxa"/>
-          </w:tcPr>
-          <w:p>
-            <w:pPr>
-              <w:jc w:val="center"/>
-              <w:rPr>
-                <w:rFonts w:ascii="Arial" w:eastAsia="Arial" w:hAnsi="Arial" w:cs="Arial"/>
-                <w:sz w:val="28"/>
-                <w:szCs w:val="28"/>
-              </w:rPr>
-            </w:pPr>
-          </w:p>
-        </w:tc>
-        <w:tc>
-          <w:tcPr>
-            <w:tcW w:w="3260" w:type="dxa"/>
-          </w:tcPr>
-          <w:p>
-            <w:pPr>
-              <w:jc w:val="center"/>
-              <w:rPr>
-                <w:rFonts w:ascii="Arial" w:eastAsia="Arial" w:hAnsi="Arial" w:cs="Arial"/>
-                <w:sz w:val="28"/>
-                <w:szCs w:val="28"/>
-              </w:rPr>
-            </w:pPr>
-          </w:p>
-        </w:tc>
-        <w:tc>
-          <w:tcPr>
-            <w:tcW w:w="3730" w:type="dxa"/>
-          </w:tcPr>
-          <w:p>
-            <w:pPr>
-              <w:jc w:val="center"/>
-              <w:rPr>
-                <w:rFonts w:ascii="Arial" w:eastAsia="Arial" w:hAnsi="Arial" w:cs="Arial"/>
-                <w:sz w:val="28"/>
-                <w:szCs w:val="28"/>
-              </w:rPr>
-            </w:pPr>
-          </w:p>
-        </w:tc>
-      </w:tr>
     </w:tbl>
     <w:p>
       <w:pPr>
@@ -1389,29 +1422,42 @@
           <w:rFonts w:ascii="Times New Roman" w:eastAsia="Times New Roman" w:hAnsi="Times New Roman" w:cs="Times New Roman"/>
           <w:b/>
         </w:rPr>
-        <w:t>REQ 01 – Cadastrar Avaliadores</w:t>
-      </w:r>
-    </w:p>
-    <w:p>
-      <w:pPr>
-        <w:jc w:val="both"/>
-        <w:rPr>
-          <w:rFonts w:ascii="Times New Roman" w:eastAsia="Times New Roman" w:hAnsi="Times New Roman" w:cs="Times New Roman"/>
-        </w:rPr>
-      </w:pPr>
-    </w:p>
-    <w:p>
-      <w:pPr>
-        <w:jc w:val="both"/>
-        <w:rPr>
-          <w:rFonts w:ascii="Times New Roman" w:eastAsia="Times New Roman" w:hAnsi="Times New Roman" w:cs="Times New Roman"/>
-        </w:rPr>
-      </w:pPr>
-      <w:r>
-        <w:rPr>
-          <w:rFonts w:ascii="Times New Roman" w:eastAsia="Times New Roman" w:hAnsi="Times New Roman" w:cs="Times New Roman"/>
-        </w:rPr>
-        <w:t>O sistema deve permitir o cadastro de avaliadores para acesso ao sistema.</w:t>
+        <w:t>REQ 01 – Manter</w:t>
+      </w:r>
+      <w:r>
+        <w:rPr>
+          <w:rFonts w:ascii="Times New Roman" w:eastAsia="Times New Roman" w:hAnsi="Times New Roman" w:cs="Times New Roman"/>
+          <w:b/>
+        </w:rPr>
+        <w:t xml:space="preserve"> Avaliadores</w:t>
+      </w:r>
+    </w:p>
+    <w:p>
+      <w:pPr>
+        <w:jc w:val="both"/>
+        <w:rPr>
+          <w:rFonts w:ascii="Times New Roman" w:eastAsia="Times New Roman" w:hAnsi="Times New Roman" w:cs="Times New Roman"/>
+        </w:rPr>
+      </w:pPr>
+    </w:p>
+    <w:p>
+      <w:pPr>
+        <w:jc w:val="both"/>
+        <w:rPr>
+          <w:rFonts w:ascii="Times New Roman" w:eastAsia="Times New Roman" w:hAnsi="Times New Roman" w:cs="Times New Roman"/>
+        </w:rPr>
+      </w:pPr>
+      <w:r>
+        <w:rPr>
+          <w:rFonts w:ascii="Times New Roman" w:eastAsia="Times New Roman" w:hAnsi="Times New Roman" w:cs="Times New Roman"/>
+        </w:rPr>
+        <w:t>O sistema deve permitir criar, alterar, atualizar e remover</w:t>
+      </w:r>
+      <w:r>
+        <w:rPr>
+          <w:rFonts w:ascii="Times New Roman" w:eastAsia="Times New Roman" w:hAnsi="Times New Roman" w:cs="Times New Roman"/>
+        </w:rPr>
+        <w:t xml:space="preserve"> avaliadores para acesso ao sistema.</w:t>
       </w:r>
     </w:p>
     <w:p>
@@ -1469,7 +1515,21 @@
           <w:rFonts w:ascii="Times New Roman" w:eastAsia="Times New Roman" w:hAnsi="Times New Roman" w:cs="Times New Roman"/>
           <w:b/>
         </w:rPr>
-        <w:t>REQ 02 – Cadastrar Coordenador</w:t>
+        <w:t xml:space="preserve">REQ 02 – </w:t>
+      </w:r>
+      <w:r>
+        <w:rPr>
+          <w:rFonts w:ascii="Times New Roman" w:eastAsia="Times New Roman" w:hAnsi="Times New Roman" w:cs="Times New Roman"/>
+          <w:b/>
+        </w:rPr>
+        <w:t>Atribuir</w:t>
+      </w:r>
+      <w:r>
+        <w:rPr>
+          <w:rFonts w:ascii="Times New Roman" w:eastAsia="Times New Roman" w:hAnsi="Times New Roman" w:cs="Times New Roman"/>
+          <w:b/>
+        </w:rPr>
+        <w:t xml:space="preserve"> Coordenador</w:t>
       </w:r>
     </w:p>
     <w:p>
@@ -1597,7 +1657,45 @@
         <w:rPr>
           <w:rFonts w:ascii="Times New Roman" w:eastAsia="Times New Roman" w:hAnsi="Times New Roman" w:cs="Times New Roman"/>
         </w:rPr>
-        <w:t xml:space="preserve">O sistema deve permitir o cadastro de alunos que entram a cada semestre, no sistema. </w:t>
+        <w:t>O sistema deve permitir</w:t>
+      </w:r>
+      <w:proofErr w:type="gramStart"/>
+      <w:r>
+        <w:rPr>
+          <w:rFonts w:ascii="Times New Roman" w:eastAsia="Times New Roman" w:hAnsi="Times New Roman" w:cs="Times New Roman"/>
+        </w:rPr>
+        <w:t xml:space="preserve"> </w:t>
+      </w:r>
+      <w:r>
+        <w:rPr>
+          <w:rFonts w:ascii="Times New Roman" w:eastAsia="Times New Roman" w:hAnsi="Times New Roman" w:cs="Times New Roman"/>
+        </w:rPr>
+        <w:t xml:space="preserve"> </w:t>
+      </w:r>
+      <w:proofErr w:type="gramEnd"/>
+      <w:r>
+        <w:rPr>
+          <w:rFonts w:ascii="Times New Roman" w:eastAsia="Times New Roman" w:hAnsi="Times New Roman" w:cs="Times New Roman"/>
+        </w:rPr>
+        <w:t>criar, alterar, atualizar e remover</w:t>
+      </w:r>
+      <w:r>
+        <w:rPr>
+          <w:rFonts w:ascii="Times New Roman" w:eastAsia="Times New Roman" w:hAnsi="Times New Roman" w:cs="Times New Roman"/>
+        </w:rPr>
+        <w:t xml:space="preserve"> al</w:t>
+      </w:r>
+      <w:r>
+        <w:rPr>
+          <w:rFonts w:ascii="Times New Roman" w:eastAsia="Times New Roman" w:hAnsi="Times New Roman" w:cs="Times New Roman"/>
+        </w:rPr>
+        <w:t>unos que entram a cada semestre</w:t>
+      </w:r>
+      <w:r>
+        <w:rPr>
+          <w:rFonts w:ascii="Times New Roman" w:eastAsia="Times New Roman" w:hAnsi="Times New Roman" w:cs="Times New Roman"/>
+        </w:rPr>
+        <w:t xml:space="preserve"> no sistema. </w:t>
       </w:r>
     </w:p>
     <w:p>
@@ -1793,7 +1891,14 @@
         <w:rPr>
           <w:rFonts w:ascii="Times New Roman" w:eastAsia="Times New Roman" w:hAnsi="Times New Roman" w:cs="Times New Roman"/>
         </w:rPr>
-        <w:t xml:space="preserve">, através de uma lista referenciando o nome </w:t>
+        <w:t xml:space="preserve">, através de uma lista referenciando </w:t>
+      </w:r>
+      <w:r>
+        <w:rPr>
+          <w:rFonts w:ascii="Times New Roman" w:eastAsia="Times New Roman" w:hAnsi="Times New Roman" w:cs="Times New Roman"/>
+        </w:rPr>
+        <w:lastRenderedPageBreak/>
+        <w:t xml:space="preserve">o nome </w:t>
       </w:r>
       <w:r>
         <w:rPr>
@@ -1827,7 +1932,6 @@
           <w:rFonts w:ascii="Times New Roman" w:eastAsia="Times New Roman" w:hAnsi="Times New Roman" w:cs="Times New Roman"/>
           <w:b/>
         </w:rPr>
-        <w:lastRenderedPageBreak/>
         <w:t>Prioridade:</w:t>
       </w:r>
       <w:proofErr w:type="gramStart"/>
@@ -2158,13 +2262,6 @@
           <w:rFonts w:ascii="Times New Roman" w:eastAsia="Times New Roman" w:hAnsi="Times New Roman" w:cs="Times New Roman"/>
         </w:rPr>
       </w:pPr>
-    </w:p>
-    <w:p>
-      <w:pPr>
-        <w:rPr>
-          <w:rFonts w:ascii="Times New Roman" w:eastAsia="Times New Roman" w:hAnsi="Times New Roman" w:cs="Times New Roman"/>
-        </w:rPr>
-      </w:pPr>
       <w:r>
         <w:rPr>
           <w:rFonts w:ascii="Times New Roman" w:eastAsia="Times New Roman" w:hAnsi="Times New Roman" w:cs="Times New Roman"/>
@@ -2214,29 +2311,79 @@
           <w:rFonts w:ascii="Times New Roman" w:eastAsia="Times New Roman" w:hAnsi="Times New Roman" w:cs="Times New Roman"/>
           <w:b/>
         </w:rPr>
-        <w:t>REQ 09 – Cadastrar Bolsas</w:t>
-      </w:r>
-    </w:p>
-    <w:p>
-      <w:pPr>
-        <w:jc w:val="center"/>
-        <w:rPr>
-          <w:rFonts w:ascii="Times New Roman" w:eastAsia="Times New Roman" w:hAnsi="Times New Roman" w:cs="Times New Roman"/>
-        </w:rPr>
-      </w:pPr>
-    </w:p>
-    <w:p>
-      <w:pPr>
-        <w:jc w:val="both"/>
-        <w:rPr>
-          <w:rFonts w:ascii="Times New Roman" w:eastAsia="Times New Roman" w:hAnsi="Times New Roman" w:cs="Times New Roman"/>
-        </w:rPr>
-      </w:pPr>
-      <w:r>
-        <w:rPr>
-          <w:rFonts w:ascii="Times New Roman" w:eastAsia="Times New Roman" w:hAnsi="Times New Roman" w:cs="Times New Roman"/>
-        </w:rPr>
-        <w:t xml:space="preserve">O sistema deve permitir o cadastro de bolsas que serão disponibilizadas para os alunos, no sistema. </w:t>
+        <w:t xml:space="preserve">REQ 09 – </w:t>
+      </w:r>
+      <w:r>
+        <w:rPr>
+          <w:rFonts w:ascii="Times New Roman" w:eastAsia="Times New Roman" w:hAnsi="Times New Roman" w:cs="Times New Roman"/>
+          <w:b/>
+        </w:rPr>
+        <w:t>Manter</w:t>
+      </w:r>
+      <w:r>
+        <w:rPr>
+          <w:rFonts w:ascii="Times New Roman" w:eastAsia="Times New Roman" w:hAnsi="Times New Roman" w:cs="Times New Roman"/>
+          <w:b/>
+        </w:rPr>
+        <w:t xml:space="preserve"> Bolsas</w:t>
+      </w:r>
+    </w:p>
+    <w:p>
+      <w:pPr>
+        <w:jc w:val="center"/>
+        <w:rPr>
+          <w:rFonts w:ascii="Times New Roman" w:eastAsia="Times New Roman" w:hAnsi="Times New Roman" w:cs="Times New Roman"/>
+        </w:rPr>
+      </w:pPr>
+    </w:p>
+    <w:p>
+      <w:pPr>
+        <w:jc w:val="both"/>
+        <w:rPr>
+          <w:rFonts w:ascii="Times New Roman" w:eastAsia="Times New Roman" w:hAnsi="Times New Roman" w:cs="Times New Roman"/>
+        </w:rPr>
+      </w:pPr>
+      <w:r>
+        <w:rPr>
+          <w:rFonts w:ascii="Times New Roman" w:eastAsia="Times New Roman" w:hAnsi="Times New Roman" w:cs="Times New Roman"/>
+        </w:rPr>
+        <w:t xml:space="preserve">O </w:t>
+      </w:r>
+      <w:r>
+        <w:rPr>
+          <w:rFonts w:ascii="Times New Roman" w:eastAsia="Times New Roman" w:hAnsi="Times New Roman" w:cs="Times New Roman"/>
+        </w:rPr>
+        <w:t xml:space="preserve">sistema deve permitir criar, alterar, atualizar e remover </w:t>
+      </w:r>
+      <w:r>
+        <w:rPr>
+          <w:rFonts w:ascii="Times New Roman" w:eastAsia="Times New Roman" w:hAnsi="Times New Roman" w:cs="Times New Roman"/>
+        </w:rPr>
+        <w:t>bolsas</w:t>
+      </w:r>
+      <w:r>
+        <w:rPr>
+          <w:rFonts w:ascii="Times New Roman" w:eastAsia="Times New Roman" w:hAnsi="Times New Roman" w:cs="Times New Roman"/>
+        </w:rPr>
+        <w:t>,</w:t>
+      </w:r>
+      <w:r>
+        <w:rPr>
+          <w:rFonts w:ascii="Times New Roman" w:eastAsia="Times New Roman" w:hAnsi="Times New Roman" w:cs="Times New Roman"/>
+        </w:rPr>
+        <w:t xml:space="preserve"> que serão </w:t>
+      </w:r>
+      <w:r>
+        <w:rPr>
+          <w:rFonts w:ascii="Times New Roman" w:eastAsia="Times New Roman" w:hAnsi="Times New Roman" w:cs="Times New Roman"/>
+        </w:rPr>
+        <w:t>disponibilizadas para os alunos</w:t>
+      </w:r>
+      <w:r>
+        <w:rPr>
+          <w:rFonts w:ascii="Times New Roman" w:eastAsia="Times New Roman" w:hAnsi="Times New Roman" w:cs="Times New Roman"/>
+        </w:rPr>
+        <w:t xml:space="preserve"> no sistema. </w:t>
       </w:r>
     </w:p>
     <w:p>
@@ -2445,7 +2592,6 @@
           <w:sz w:val="28"/>
           <w:szCs w:val="28"/>
         </w:rPr>
-        <w:lastRenderedPageBreak/>
         <w:t>4. Decisões</w:t>
       </w:r>
     </w:p>
@@ -2575,7 +2721,7 @@
         <w:sz w:val="22"/>
         <w:szCs w:val="22"/>
       </w:rPr>
-      <w:t>3</w:t>
+      <w:t>5</w:t>
     </w:r>
     <w:r>
       <w:rPr>
@@ -3283,7 +3429,7 @@
   <a:extraClrSchemeLst/>
   <a:extLst>
     <a:ext uri="{05A4C25C-085E-4340-85A3-A5531E510DB2}">
-      <thm15:themeFamily xmlns:thm15="http://schemas.microsoft.com/office/thememl/2012/main" xmlns="" name="Office Theme" id="{62F939B6-93AF-4DB8-9C6B-D6C7DFDC589F}" vid="{4A3C46E8-61CC-4603-A589-7422A47A8E4A}"/>
+      <thm15:themeFamily xmlns="" xmlns:thm15="http://schemas.microsoft.com/office/thememl/2012/main" name="Office Theme" id="{62F939B6-93AF-4DB8-9C6B-D6C7DFDC589F}" vid="{4A3C46E8-61CC-4603-A589-7422A47A8E4A}"/>
     </a:ext>
   </a:extLst>
 </a:theme>

</xml_diff>

<commit_message>
Adding REQ 10 and REQ 11
</commit_message>
<xml_diff>
--- a/requeriments/sabolsas-req.docx
+++ b/requeriments/sabolsas-req.docx
@@ -1012,6 +1012,88 @@
                 <w:szCs w:val="28"/>
               </w:rPr>
             </w:pPr>
+            <w:r>
+              <w:rPr>
+                <w:rFonts w:ascii="Times New Roman" w:eastAsia="Times New Roman" w:hAnsi="Times New Roman" w:cs="Times New Roman"/>
+                <w:sz w:val="22"/>
+                <w:szCs w:val="22"/>
+              </w:rPr>
+              <w:t>04/7/2017</w:t>
+            </w:r>
+          </w:p>
+        </w:tc>
+        <w:tc>
+          <w:tcPr>
+            <w:tcW w:w="3260" w:type="dxa"/>
+          </w:tcPr>
+          <w:p>
+            <w:pPr>
+              <w:jc w:val="center"/>
+              <w:rPr>
+                <w:rFonts w:ascii="Arial" w:eastAsia="Arial" w:hAnsi="Arial" w:cs="Arial"/>
+                <w:sz w:val="28"/>
+                <w:szCs w:val="28"/>
+              </w:rPr>
+            </w:pPr>
+            <w:r>
+              <w:rPr>
+                <w:rFonts w:ascii="Times New Roman" w:eastAsia="Arial" w:hAnsi="Times New Roman" w:cs="Times New Roman"/>
+                <w:sz w:val="22"/>
+                <w:szCs w:val="22"/>
+              </w:rPr>
+              <w:t>Lucas Almeida</w:t>
+            </w:r>
+          </w:p>
+        </w:tc>
+        <w:tc>
+          <w:tcPr>
+            <w:tcW w:w="3730" w:type="dxa"/>
+          </w:tcPr>
+          <w:p>
+            <w:pPr>
+              <w:jc w:val="center"/>
+              <w:rPr>
+                <w:rFonts w:ascii="Arial" w:eastAsia="Arial" w:hAnsi="Arial" w:cs="Arial"/>
+                <w:sz w:val="28"/>
+                <w:szCs w:val="28"/>
+              </w:rPr>
+            </w:pPr>
+            <w:r>
+              <w:rPr>
+                <w:rFonts w:ascii="Times New Roman" w:eastAsia="Times New Roman" w:hAnsi="Times New Roman" w:cs="Times New Roman"/>
+                <w:sz w:val="22"/>
+                <w:szCs w:val="22"/>
+              </w:rPr>
+              <w:t>Adição dos requisitos (REQ10 e REQ11</w:t>
+            </w:r>
+            <w:r>
+              <w:rPr>
+                <w:rFonts w:ascii="Times New Roman" w:eastAsia="Times New Roman" w:hAnsi="Times New Roman" w:cs="Times New Roman"/>
+                <w:sz w:val="22"/>
+                <w:szCs w:val="22"/>
+              </w:rPr>
+              <w:t>)</w:t>
+            </w:r>
+          </w:p>
+        </w:tc>
+      </w:tr>
+      <w:tr>
+        <w:trPr>
+          <w:jc w:val="center"/>
+        </w:trPr>
+        <w:tc>
+          <w:tcPr>
+            <w:tcW w:w="1134" w:type="dxa"/>
+          </w:tcPr>
+          <w:p>
+            <w:pPr>
+              <w:jc w:val="center"/>
+              <w:rPr>
+                <w:rFonts w:ascii="Arial" w:eastAsia="Arial" w:hAnsi="Arial" w:cs="Arial"/>
+                <w:sz w:val="28"/>
+                <w:szCs w:val="28"/>
+              </w:rPr>
+            </w:pPr>
           </w:p>
         </w:tc>
         <w:tc>
@@ -1095,56 +1177,6 @@
           </w:p>
         </w:tc>
       </w:tr>
-      <w:tr>
-        <w:trPr>
-          <w:jc w:val="center"/>
-        </w:trPr>
-        <w:tc>
-          <w:tcPr>
-            <w:tcW w:w="1134" w:type="dxa"/>
-          </w:tcPr>
-          <w:p>
-            <w:pPr>
-              <w:jc w:val="center"/>
-              <w:rPr>
-                <w:rFonts w:ascii="Arial" w:eastAsia="Arial" w:hAnsi="Arial" w:cs="Arial"/>
-                <w:sz w:val="28"/>
-                <w:szCs w:val="28"/>
-              </w:rPr>
-            </w:pPr>
-          </w:p>
-        </w:tc>
-        <w:tc>
-          <w:tcPr>
-            <w:tcW w:w="3260" w:type="dxa"/>
-          </w:tcPr>
-          <w:p>
-            <w:pPr>
-              <w:jc w:val="center"/>
-              <w:rPr>
-                <w:rFonts w:ascii="Arial" w:eastAsia="Arial" w:hAnsi="Arial" w:cs="Arial"/>
-                <w:sz w:val="28"/>
-                <w:szCs w:val="28"/>
-              </w:rPr>
-            </w:pPr>
-          </w:p>
-        </w:tc>
-        <w:tc>
-          <w:tcPr>
-            <w:tcW w:w="3730" w:type="dxa"/>
-          </w:tcPr>
-          <w:p>
-            <w:pPr>
-              <w:jc w:val="center"/>
-              <w:rPr>
-                <w:rFonts w:ascii="Arial" w:eastAsia="Arial" w:hAnsi="Arial" w:cs="Arial"/>
-                <w:sz w:val="28"/>
-                <w:szCs w:val="28"/>
-              </w:rPr>
-            </w:pPr>
-          </w:p>
-        </w:tc>
-      </w:tr>
     </w:tbl>
     <w:p>
       <w:pPr>
@@ -2294,13 +2326,6 @@
     </w:p>
     <w:p>
       <w:pPr>
-        <w:rPr>
-          <w:rFonts w:ascii="Times New Roman" w:eastAsia="Times New Roman" w:hAnsi="Times New Roman" w:cs="Times New Roman"/>
-        </w:rPr>
-      </w:pPr>
-    </w:p>
-    <w:p>
-      <w:pPr>
         <w:jc w:val="center"/>
         <w:rPr>
           <w:rFonts w:ascii="Times New Roman" w:eastAsia="Times New Roman" w:hAnsi="Times New Roman" w:cs="Times New Roman"/>
@@ -2421,6 +2446,180 @@
         </w:rPr>
         <w:t>Alta</w:t>
       </w:r>
+    </w:p>
+    <w:p>
+      <w:pPr>
+        <w:rPr>
+          <w:rFonts w:ascii="Times New Roman" w:eastAsia="Times New Roman" w:hAnsi="Times New Roman" w:cs="Times New Roman"/>
+        </w:rPr>
+      </w:pPr>
+    </w:p>
+    <w:p>
+      <w:pPr>
+        <w:jc w:val="center"/>
+        <w:rPr>
+          <w:rFonts w:ascii="Times New Roman" w:eastAsia="Times New Roman" w:hAnsi="Times New Roman" w:cs="Times New Roman"/>
+        </w:rPr>
+      </w:pPr>
+      <w:r>
+        <w:rPr>
+          <w:rFonts w:ascii="Times New Roman" w:eastAsia="Times New Roman" w:hAnsi="Times New Roman" w:cs="Times New Roman"/>
+          <w:b/>
+        </w:rPr>
+        <w:t>REQ 10 – Listar Bolsas</w:t>
+      </w:r>
+    </w:p>
+    <w:p>
+      <w:pPr>
+        <w:jc w:val="center"/>
+        <w:rPr>
+          <w:rFonts w:ascii="Times New Roman" w:eastAsia="Times New Roman" w:hAnsi="Times New Roman" w:cs="Times New Roman"/>
+        </w:rPr>
+      </w:pPr>
+    </w:p>
+    <w:p>
+      <w:pPr>
+        <w:jc w:val="both"/>
+        <w:rPr>
+          <w:rFonts w:ascii="Times New Roman" w:eastAsia="Times New Roman" w:hAnsi="Times New Roman" w:cs="Times New Roman"/>
+        </w:rPr>
+      </w:pPr>
+      <w:r>
+        <w:rPr>
+          <w:rFonts w:ascii="Times New Roman" w:eastAsia="Times New Roman" w:hAnsi="Times New Roman" w:cs="Times New Roman"/>
+        </w:rPr>
+        <w:t>O sistema deve permitir a visualização das bolsas cadastradas no sistema.</w:t>
+      </w:r>
+    </w:p>
+    <w:p>
+      <w:pPr>
+        <w:rPr>
+          <w:rFonts w:ascii="Times New Roman" w:eastAsia="Times New Roman" w:hAnsi="Times New Roman" w:cs="Times New Roman"/>
+        </w:rPr>
+      </w:pPr>
+    </w:p>
+    <w:p>
+      <w:pPr>
+        <w:rPr>
+          <w:rFonts w:ascii="Times New Roman" w:eastAsia="Times New Roman" w:hAnsi="Times New Roman" w:cs="Times New Roman"/>
+        </w:rPr>
+      </w:pPr>
+      <w:r>
+        <w:rPr>
+          <w:rFonts w:ascii="Times New Roman" w:eastAsia="Times New Roman" w:hAnsi="Times New Roman" w:cs="Times New Roman"/>
+          <w:b/>
+        </w:rPr>
+        <w:t>Prioridade:</w:t>
+      </w:r>
+      <w:proofErr w:type="gramStart"/>
+      <w:r>
+        <w:rPr>
+          <w:rFonts w:ascii="Times New Roman" w:eastAsia="Times New Roman" w:hAnsi="Times New Roman" w:cs="Times New Roman"/>
+          <w:b/>
+        </w:rPr>
+        <w:t xml:space="preserve">  </w:t>
+      </w:r>
+      <w:proofErr w:type="gramEnd"/>
+      <w:r>
+        <w:rPr>
+          <w:rFonts w:ascii="Times New Roman" w:eastAsia="Times New Roman" w:hAnsi="Times New Roman" w:cs="Times New Roman"/>
+        </w:rPr>
+        <w:t>Alta</w:t>
+      </w:r>
+    </w:p>
+    <w:p>
+      <w:pPr>
+        <w:rPr>
+          <w:rFonts w:ascii="Times New Roman" w:eastAsia="Times New Roman" w:hAnsi="Times New Roman" w:cs="Times New Roman"/>
+        </w:rPr>
+      </w:pPr>
+    </w:p>
+    <w:p>
+      <w:pPr>
+        <w:rPr>
+          <w:rFonts w:ascii="Times New Roman" w:eastAsia="Times New Roman" w:hAnsi="Times New Roman" w:cs="Times New Roman"/>
+        </w:rPr>
+      </w:pPr>
+    </w:p>
+    <w:p>
+      <w:pPr>
+        <w:jc w:val="center"/>
+        <w:rPr>
+          <w:rFonts w:ascii="Times New Roman" w:eastAsia="Times New Roman" w:hAnsi="Times New Roman" w:cs="Times New Roman"/>
+        </w:rPr>
+      </w:pPr>
+      <w:r>
+        <w:rPr>
+          <w:rFonts w:ascii="Times New Roman" w:eastAsia="Times New Roman" w:hAnsi="Times New Roman" w:cs="Times New Roman"/>
+          <w:b/>
+        </w:rPr>
+        <w:t>REQ 11 – Atribuir Bolsa (Manualmente)</w:t>
+      </w:r>
+    </w:p>
+    <w:p>
+      <w:pPr>
+        <w:jc w:val="center"/>
+        <w:rPr>
+          <w:rFonts w:ascii="Times New Roman" w:eastAsia="Times New Roman" w:hAnsi="Times New Roman" w:cs="Times New Roman"/>
+        </w:rPr>
+      </w:pPr>
+    </w:p>
+    <w:p>
+      <w:pPr>
+        <w:jc w:val="both"/>
+        <w:rPr>
+          <w:rFonts w:ascii="Times New Roman" w:eastAsia="Times New Roman" w:hAnsi="Times New Roman" w:cs="Times New Roman"/>
+        </w:rPr>
+      </w:pPr>
+      <w:r>
+        <w:rPr>
+          <w:rFonts w:ascii="Times New Roman" w:eastAsia="Times New Roman" w:hAnsi="Times New Roman" w:cs="Times New Roman"/>
+        </w:rPr>
+        <w:t>O sistema deve permitir a atribuição manual de uma bolsa para um aluno cadastrado no sistema.</w:t>
+      </w:r>
+    </w:p>
+    <w:p>
+      <w:pPr>
+        <w:rPr>
+          <w:rFonts w:ascii="Times New Roman" w:eastAsia="Times New Roman" w:hAnsi="Times New Roman" w:cs="Times New Roman"/>
+        </w:rPr>
+      </w:pPr>
+    </w:p>
+    <w:p>
+      <w:pPr>
+        <w:rPr>
+          <w:rFonts w:ascii="Times New Roman" w:eastAsia="Times New Roman" w:hAnsi="Times New Roman" w:cs="Times New Roman"/>
+        </w:rPr>
+      </w:pPr>
+      <w:r>
+        <w:rPr>
+          <w:rFonts w:ascii="Times New Roman" w:eastAsia="Times New Roman" w:hAnsi="Times New Roman" w:cs="Times New Roman"/>
+          <w:b/>
+        </w:rPr>
+        <w:t>Prioridade:</w:t>
+      </w:r>
+      <w:proofErr w:type="gramStart"/>
+      <w:r>
+        <w:rPr>
+          <w:rFonts w:ascii="Times New Roman" w:eastAsia="Times New Roman" w:hAnsi="Times New Roman" w:cs="Times New Roman"/>
+          <w:b/>
+        </w:rPr>
+        <w:t xml:space="preserve">  </w:t>
+      </w:r>
+      <w:proofErr w:type="gramEnd"/>
+      <w:r>
+        <w:rPr>
+          <w:rFonts w:ascii="Times New Roman" w:eastAsia="Times New Roman" w:hAnsi="Times New Roman" w:cs="Times New Roman"/>
+        </w:rPr>
+        <w:t>Alta</w:t>
+      </w:r>
+    </w:p>
+    <w:p>
+      <w:pPr>
+        <w:rPr>
+          <w:rFonts w:ascii="Times New Roman" w:eastAsia="Times New Roman" w:hAnsi="Times New Roman" w:cs="Times New Roman"/>
+        </w:rPr>
+      </w:pPr>
     </w:p>
     <w:p>
       <w:pPr>
@@ -2721,7 +2920,7 @@
         <w:sz w:val="22"/>
         <w:szCs w:val="22"/>
       </w:rPr>
-      <w:t>5</w:t>
+      <w:t>4</w:t>
     </w:r>
     <w:r>
       <w:rPr>
@@ -3429,7 +3628,7 @@
   <a:extraClrSchemeLst/>
   <a:extLst>
     <a:ext uri="{05A4C25C-085E-4340-85A3-A5531E510DB2}">
-      <thm15:themeFamily xmlns="" xmlns:thm15="http://schemas.microsoft.com/office/thememl/2012/main" name="Office Theme" id="{62F939B6-93AF-4DB8-9C6B-D6C7DFDC589F}" vid="{4A3C46E8-61CC-4603-A589-7422A47A8E4A}"/>
+      <thm15:themeFamily xmlns:thm15="http://schemas.microsoft.com/office/thememl/2012/main" xmlns="" name="Office Theme" id="{62F939B6-93AF-4DB8-9C6B-D6C7DFDC589F}" vid="{4A3C46E8-61CC-4603-A589-7422A47A8E4A}"/>
     </a:ext>
   </a:extLst>
 </a:theme>

</xml_diff>

<commit_message>
Updating REQ and UCS, and small changes
</commit_message>
<xml_diff>
--- a/requeriments/sabolsas-req.docx
+++ b/requeriments/sabolsas-req.docx
@@ -48,12 +48,16 @@
           <w:rFonts w:ascii="Arial" w:eastAsia="Arial" w:hAnsi="Arial" w:cs="Arial"/>
         </w:rPr>
       </w:pPr>
+      <w:proofErr w:type="spellStart"/>
+      <w:proofErr w:type="gramStart"/>
       <w:r>
         <w:rPr>
           <w:rFonts w:ascii="Arial" w:eastAsia="Arial" w:hAnsi="Arial" w:cs="Arial"/>
         </w:rPr>
         <w:t>SABolsas</w:t>
       </w:r>
+      <w:proofErr w:type="spellEnd"/>
+      <w:proofErr w:type="gramEnd"/>
     </w:p>
     <w:p>
       <w:pPr>
@@ -925,7 +929,25 @@
                 <w:sz w:val="22"/>
                 <w:szCs w:val="22"/>
               </w:rPr>
-              <w:t>Adição da sessão 3 - Atibutos de Qualidade</w:t>
+              <w:t xml:space="preserve">Adição da sessão 3 - </w:t>
+            </w:r>
+            <w:proofErr w:type="spellStart"/>
+            <w:r>
+              <w:rPr>
+                <w:rFonts w:ascii="Times New Roman" w:eastAsia="Times New Roman" w:hAnsi="Times New Roman" w:cs="Times New Roman"/>
+                <w:sz w:val="22"/>
+                <w:szCs w:val="22"/>
+              </w:rPr>
+              <w:t>Atibutos</w:t>
+            </w:r>
+            <w:proofErr w:type="spellEnd"/>
+            <w:r>
+              <w:rPr>
+                <w:rFonts w:ascii="Times New Roman" w:eastAsia="Times New Roman" w:hAnsi="Times New Roman" w:cs="Times New Roman"/>
+                <w:sz w:val="22"/>
+                <w:szCs w:val="22"/>
+              </w:rPr>
+              <w:t xml:space="preserve"> de Qualidade</w:t>
             </w:r>
           </w:p>
         </w:tc>
@@ -1132,8 +1154,18 @@
                 <w:sz w:val="22"/>
                 <w:szCs w:val="22"/>
               </w:rPr>
-              <w:t>Alteração dos requisitos (REQ 01, REQ 02 e REQ 09)</w:t>
-            </w:r>
+              <w:t>Alteração dos requisitos (REQ 01, REQ 02 e REQ 09</w:t>
+            </w:r>
+            <w:proofErr w:type="gramStart"/>
+            <w:r>
+              <w:rPr>
+                <w:rFonts w:ascii="Times New Roman" w:eastAsia="Arial" w:hAnsi="Times New Roman" w:cs="Times New Roman"/>
+                <w:sz w:val="22"/>
+                <w:szCs w:val="22"/>
+              </w:rPr>
+              <w:t>)</w:t>
+            </w:r>
+            <w:proofErr w:type="gramEnd"/>
           </w:p>
         </w:tc>
       </w:tr>
@@ -1599,6 +1631,145 @@
           </w:p>
         </w:tc>
       </w:tr>
+      <w:tr>
+        <w:trPr>
+          <w:jc w:val="center"/>
+        </w:trPr>
+        <w:tc>
+          <w:tcPr>
+            <w:tcW w:w="1134" w:type="dxa"/>
+            <w:tcBorders>
+              <w:top w:val="single" w:sz="4" w:space="0" w:color="000001"/>
+              <w:left w:val="single" w:sz="4" w:space="0" w:color="000001"/>
+              <w:bottom w:val="single" w:sz="4" w:space="0" w:color="000001"/>
+              <w:right w:val="single" w:sz="4" w:space="0" w:color="000001"/>
+            </w:tcBorders>
+            <w:shd w:val="clear" w:color="auto" w:fill="auto"/>
+            <w:tcMar>
+              <w:left w:w="108" w:type="dxa"/>
+            </w:tcMar>
+          </w:tcPr>
+          <w:p>
+            <w:pPr>
+              <w:jc w:val="center"/>
+            </w:pPr>
+            <w:r>
+              <w:rPr>
+                <w:rFonts w:ascii="Times New Roman" w:eastAsia="Times New Roman" w:hAnsi="Times New Roman" w:cs="Times New Roman"/>
+                <w:sz w:val="22"/>
+                <w:szCs w:val="22"/>
+              </w:rPr>
+              <w:t>08</w:t>
+            </w:r>
+            <w:r>
+              <w:rPr>
+                <w:rFonts w:ascii="Times New Roman" w:eastAsia="Times New Roman" w:hAnsi="Times New Roman" w:cs="Times New Roman"/>
+                <w:sz w:val="22"/>
+                <w:szCs w:val="22"/>
+              </w:rPr>
+              <w:t>/8/2017</w:t>
+            </w:r>
+          </w:p>
+        </w:tc>
+        <w:tc>
+          <w:tcPr>
+            <w:tcW w:w="3260" w:type="dxa"/>
+            <w:tcBorders>
+              <w:top w:val="single" w:sz="4" w:space="0" w:color="000001"/>
+              <w:left w:val="single" w:sz="4" w:space="0" w:color="000001"/>
+              <w:bottom w:val="single" w:sz="4" w:space="0" w:color="000001"/>
+              <w:right w:val="single" w:sz="4" w:space="0" w:color="000001"/>
+            </w:tcBorders>
+            <w:shd w:val="clear" w:color="auto" w:fill="auto"/>
+            <w:tcMar>
+              <w:left w:w="108" w:type="dxa"/>
+            </w:tcMar>
+          </w:tcPr>
+          <w:p>
+            <w:pPr>
+              <w:jc w:val="center"/>
+            </w:pPr>
+            <w:r>
+              <w:rPr>
+                <w:rFonts w:ascii="Times New Roman" w:eastAsia="Arial" w:hAnsi="Times New Roman" w:cs="Times New Roman"/>
+                <w:sz w:val="22"/>
+                <w:szCs w:val="22"/>
+              </w:rPr>
+              <w:t>Lucas Almeida</w:t>
+            </w:r>
+          </w:p>
+        </w:tc>
+        <w:tc>
+          <w:tcPr>
+            <w:tcW w:w="3730" w:type="dxa"/>
+            <w:tcBorders>
+              <w:top w:val="single" w:sz="4" w:space="0" w:color="000001"/>
+              <w:left w:val="single" w:sz="4" w:space="0" w:color="000001"/>
+              <w:bottom w:val="single" w:sz="4" w:space="0" w:color="000001"/>
+              <w:right w:val="single" w:sz="4" w:space="0" w:color="000001"/>
+            </w:tcBorders>
+            <w:shd w:val="clear" w:color="auto" w:fill="auto"/>
+            <w:tcMar>
+              <w:left w:w="108" w:type="dxa"/>
+            </w:tcMar>
+          </w:tcPr>
+          <w:p>
+            <w:pPr>
+              <w:jc w:val="center"/>
+            </w:pPr>
+            <w:r>
+              <w:rPr>
+                <w:rFonts w:ascii="Times New Roman" w:eastAsia="Times New Roman" w:hAnsi="Times New Roman" w:cs="Times New Roman"/>
+                <w:sz w:val="22"/>
+                <w:szCs w:val="22"/>
+              </w:rPr>
+              <w:t xml:space="preserve">Adição </w:t>
+            </w:r>
+            <w:proofErr w:type="gramStart"/>
+            <w:r>
+              <w:rPr>
+                <w:rFonts w:ascii="Times New Roman" w:eastAsia="Times New Roman" w:hAnsi="Times New Roman" w:cs="Times New Roman"/>
+                <w:sz w:val="22"/>
+                <w:szCs w:val="22"/>
+              </w:rPr>
+              <w:t>do requisito</w:t>
+            </w:r>
+            <w:r>
+              <w:rPr>
+                <w:rFonts w:ascii="Times New Roman" w:eastAsia="Times New Roman" w:hAnsi="Times New Roman" w:cs="Times New Roman"/>
+                <w:sz w:val="22"/>
+                <w:szCs w:val="22"/>
+              </w:rPr>
+              <w:t>s</w:t>
+            </w:r>
+            <w:proofErr w:type="gramEnd"/>
+            <w:r>
+              <w:rPr>
+                <w:rFonts w:ascii="Times New Roman" w:eastAsia="Times New Roman" w:hAnsi="Times New Roman" w:cs="Times New Roman"/>
+                <w:sz w:val="22"/>
+                <w:szCs w:val="22"/>
+              </w:rPr>
+              <w:t xml:space="preserve"> (</w:t>
+            </w:r>
+            <w:r>
+              <w:rPr>
+                <w:rFonts w:ascii="Times New Roman" w:eastAsia="Times New Roman" w:hAnsi="Times New Roman" w:cs="Times New Roman"/>
+                <w:sz w:val="22"/>
+                <w:szCs w:val="22"/>
+              </w:rPr>
+              <w:t xml:space="preserve"> REQ </w:t>
+            </w:r>
+            <w:r>
+              <w:rPr>
+                <w:rFonts w:ascii="Times New Roman" w:eastAsia="Times New Roman" w:hAnsi="Times New Roman" w:cs="Times New Roman"/>
+                <w:sz w:val="22"/>
+                <w:szCs w:val="22"/>
+              </w:rPr>
+              <w:t>16 até REQ 18)</w:t>
+            </w:r>
+          </w:p>
+        </w:tc>
+      </w:tr>
     </w:tbl>
     <w:p>
       <w:pPr>
@@ -1919,8 +2090,17 @@
           <w:rFonts w:ascii="Times New Roman" w:eastAsia="Times New Roman" w:hAnsi="Times New Roman" w:cs="Times New Roman"/>
           <w:b/>
         </w:rPr>
-        <w:t xml:space="preserve">Prioridade:  </w:t>
-      </w:r>
+        <w:t>Prioridade:</w:t>
+      </w:r>
+      <w:proofErr w:type="gramStart"/>
+      <w:r>
+        <w:rPr>
+          <w:rFonts w:ascii="Times New Roman" w:eastAsia="Times New Roman" w:hAnsi="Times New Roman" w:cs="Times New Roman"/>
+          <w:b/>
+        </w:rPr>
+        <w:t xml:space="preserve">  </w:t>
+      </w:r>
+      <w:proofErr w:type="gramEnd"/>
       <w:r>
         <w:rPr>
           <w:rFonts w:ascii="Times New Roman" w:eastAsia="Times New Roman" w:hAnsi="Times New Roman" w:cs="Times New Roman"/>
@@ -1969,29 +2149,52 @@
         <w:rPr>
           <w:rFonts w:ascii="Times New Roman" w:eastAsia="Times New Roman" w:hAnsi="Times New Roman" w:cs="Times New Roman"/>
         </w:rPr>
-        <w:t>O sistema deve permitir que um Coordenador altere as permissões de um Avaliador, para que o mesmo se torne um Coordenador.</w:t>
-      </w:r>
-    </w:p>
-    <w:p>
-      <w:pPr>
-        <w:rPr>
-          <w:rFonts w:ascii="Times New Roman" w:eastAsia="Times New Roman" w:hAnsi="Times New Roman" w:cs="Times New Roman"/>
-        </w:rPr>
-      </w:pPr>
-    </w:p>
-    <w:p>
-      <w:pPr>
-        <w:rPr>
-          <w:rFonts w:ascii="Times New Roman" w:eastAsia="Times New Roman" w:hAnsi="Times New Roman" w:cs="Times New Roman"/>
-        </w:rPr>
-      </w:pPr>
-      <w:r>
-        <w:rPr>
-          <w:rFonts w:ascii="Times New Roman" w:eastAsia="Times New Roman" w:hAnsi="Times New Roman" w:cs="Times New Roman"/>
-          <w:b/>
-        </w:rPr>
-        <w:t xml:space="preserve">Prioridade:  </w:t>
-      </w:r>
+        <w:t xml:space="preserve">O sistema deve permitir que um Coordenador </w:t>
+      </w:r>
+      <w:proofErr w:type="gramStart"/>
+      <w:r>
+        <w:rPr>
+          <w:rFonts w:ascii="Times New Roman" w:eastAsia="Times New Roman" w:hAnsi="Times New Roman" w:cs="Times New Roman"/>
+        </w:rPr>
+        <w:t>altere</w:t>
+      </w:r>
+      <w:proofErr w:type="gramEnd"/>
+      <w:r>
+        <w:rPr>
+          <w:rFonts w:ascii="Times New Roman" w:eastAsia="Times New Roman" w:hAnsi="Times New Roman" w:cs="Times New Roman"/>
+        </w:rPr>
+        <w:t xml:space="preserve"> as permissões de um Avaliador, para que o mesmo se torne um Coordenador.</w:t>
+      </w:r>
+    </w:p>
+    <w:p>
+      <w:pPr>
+        <w:rPr>
+          <w:rFonts w:ascii="Times New Roman" w:eastAsia="Times New Roman" w:hAnsi="Times New Roman" w:cs="Times New Roman"/>
+        </w:rPr>
+      </w:pPr>
+    </w:p>
+    <w:p>
+      <w:pPr>
+        <w:rPr>
+          <w:rFonts w:ascii="Times New Roman" w:eastAsia="Times New Roman" w:hAnsi="Times New Roman" w:cs="Times New Roman"/>
+        </w:rPr>
+      </w:pPr>
+      <w:r>
+        <w:rPr>
+          <w:rFonts w:ascii="Times New Roman" w:eastAsia="Times New Roman" w:hAnsi="Times New Roman" w:cs="Times New Roman"/>
+          <w:b/>
+        </w:rPr>
+        <w:t>Prioridade:</w:t>
+      </w:r>
+      <w:proofErr w:type="gramStart"/>
+      <w:r>
+        <w:rPr>
+          <w:rFonts w:ascii="Times New Roman" w:eastAsia="Times New Roman" w:hAnsi="Times New Roman" w:cs="Times New Roman"/>
+          <w:b/>
+        </w:rPr>
+        <w:t xml:space="preserve">  </w:t>
+      </w:r>
+      <w:proofErr w:type="gramEnd"/>
       <w:r>
         <w:rPr>
           <w:rFonts w:ascii="Times New Roman" w:eastAsia="Times New Roman" w:hAnsi="Times New Roman" w:cs="Times New Roman"/>
@@ -2062,8 +2265,17 @@
           <w:rFonts w:ascii="Times New Roman" w:eastAsia="Times New Roman" w:hAnsi="Times New Roman" w:cs="Times New Roman"/>
           <w:b/>
         </w:rPr>
-        <w:t xml:space="preserve">Prioridade:  </w:t>
-      </w:r>
+        <w:t>Prioridade:</w:t>
+      </w:r>
+      <w:proofErr w:type="gramStart"/>
+      <w:r>
+        <w:rPr>
+          <w:rFonts w:ascii="Times New Roman" w:eastAsia="Times New Roman" w:hAnsi="Times New Roman" w:cs="Times New Roman"/>
+          <w:b/>
+        </w:rPr>
+        <w:t xml:space="preserve">  </w:t>
+      </w:r>
+      <w:proofErr w:type="gramEnd"/>
       <w:r>
         <w:rPr>
           <w:rFonts w:ascii="Times New Roman" w:eastAsia="Times New Roman" w:hAnsi="Times New Roman" w:cs="Times New Roman"/>
@@ -2141,8 +2353,17 @@
           <w:rFonts w:ascii="Times New Roman" w:eastAsia="Times New Roman" w:hAnsi="Times New Roman" w:cs="Times New Roman"/>
           <w:b/>
         </w:rPr>
-        <w:t xml:space="preserve">Prioridade:  </w:t>
-      </w:r>
+        <w:t>Prioridade:</w:t>
+      </w:r>
+      <w:proofErr w:type="gramStart"/>
+      <w:r>
+        <w:rPr>
+          <w:rFonts w:ascii="Times New Roman" w:eastAsia="Times New Roman" w:hAnsi="Times New Roman" w:cs="Times New Roman"/>
+          <w:b/>
+        </w:rPr>
+        <w:t xml:space="preserve">  </w:t>
+      </w:r>
+      <w:proofErr w:type="gramEnd"/>
       <w:r>
         <w:rPr>
           <w:rFonts w:ascii="Times New Roman" w:eastAsia="Times New Roman" w:hAnsi="Times New Roman" w:cs="Times New Roman"/>
@@ -2222,8 +2443,17 @@
           <w:rFonts w:ascii="Times New Roman" w:eastAsia="Times New Roman" w:hAnsi="Times New Roman" w:cs="Times New Roman"/>
           <w:b/>
         </w:rPr>
-        <w:t xml:space="preserve">Prioridade:  </w:t>
-      </w:r>
+        <w:t>Prioridade:</w:t>
+      </w:r>
+      <w:proofErr w:type="gramStart"/>
+      <w:r>
+        <w:rPr>
+          <w:rFonts w:ascii="Times New Roman" w:eastAsia="Times New Roman" w:hAnsi="Times New Roman" w:cs="Times New Roman"/>
+          <w:b/>
+        </w:rPr>
+        <w:t xml:space="preserve">  </w:t>
+      </w:r>
+      <w:proofErr w:type="gramEnd"/>
       <w:r>
         <w:rPr>
           <w:rFonts w:ascii="Times New Roman" w:eastAsia="Times New Roman" w:hAnsi="Times New Roman" w:cs="Times New Roman"/>
@@ -2259,50 +2489,103 @@
           <w:rFonts w:ascii="Times New Roman" w:eastAsia="Times New Roman" w:hAnsi="Times New Roman" w:cs="Times New Roman"/>
           <w:b/>
         </w:rPr>
-        <w:t>REQ 06 – Logar no Sistema</w:t>
-      </w:r>
-    </w:p>
-    <w:p>
-      <w:pPr>
-        <w:jc w:val="center"/>
-        <w:rPr>
-          <w:rFonts w:ascii="Times New Roman" w:eastAsia="Times New Roman" w:hAnsi="Times New Roman" w:cs="Times New Roman"/>
-        </w:rPr>
-      </w:pPr>
-    </w:p>
-    <w:p>
-      <w:pPr>
-        <w:rPr>
-          <w:rFonts w:ascii="Times New Roman" w:eastAsia="Times New Roman" w:hAnsi="Times New Roman" w:cs="Times New Roman"/>
-        </w:rPr>
-      </w:pPr>
-      <w:r>
-        <w:rPr>
-          <w:rFonts w:ascii="Times New Roman" w:eastAsia="Times New Roman" w:hAnsi="Times New Roman" w:cs="Times New Roman"/>
-        </w:rPr>
-        <w:t>O sistema deve permitir que o usuário efetue log-in no sistema.</w:t>
-      </w:r>
-    </w:p>
-    <w:p>
-      <w:pPr>
-        <w:rPr>
-          <w:rFonts w:ascii="Times New Roman" w:eastAsia="Times New Roman" w:hAnsi="Times New Roman" w:cs="Times New Roman"/>
-        </w:rPr>
-      </w:pPr>
-    </w:p>
-    <w:p>
-      <w:pPr>
-        <w:rPr>
-          <w:rFonts w:ascii="Times New Roman" w:eastAsia="Times New Roman" w:hAnsi="Times New Roman" w:cs="Times New Roman"/>
-        </w:rPr>
-      </w:pPr>
-      <w:r>
-        <w:rPr>
-          <w:rFonts w:ascii="Times New Roman" w:eastAsia="Times New Roman" w:hAnsi="Times New Roman" w:cs="Times New Roman"/>
-          <w:b/>
-        </w:rPr>
-        <w:t xml:space="preserve">Prioridade:  </w:t>
-      </w:r>
+        <w:t xml:space="preserve">REQ 06 – </w:t>
+      </w:r>
+      <w:proofErr w:type="spellStart"/>
+      <w:r>
+        <w:rPr>
+          <w:rFonts w:ascii="Times New Roman" w:eastAsia="Times New Roman" w:hAnsi="Times New Roman" w:cs="Times New Roman"/>
+          <w:b/>
+        </w:rPr>
+        <w:t>Logar</w:t>
+      </w:r>
+      <w:proofErr w:type="spellEnd"/>
+      <w:r>
+        <w:rPr>
+          <w:rFonts w:ascii="Times New Roman" w:eastAsia="Times New Roman" w:hAnsi="Times New Roman" w:cs="Times New Roman"/>
+          <w:b/>
+        </w:rPr>
+        <w:t xml:space="preserve"> no Sistema</w:t>
+      </w:r>
+    </w:p>
+    <w:p>
+      <w:pPr>
+        <w:jc w:val="center"/>
+        <w:rPr>
+          <w:rFonts w:ascii="Times New Roman" w:eastAsia="Times New Roman" w:hAnsi="Times New Roman" w:cs="Times New Roman"/>
+        </w:rPr>
+      </w:pPr>
+    </w:p>
+    <w:p>
+      <w:pPr>
+        <w:rPr>
+          <w:rFonts w:ascii="Times New Roman" w:eastAsia="Times New Roman" w:hAnsi="Times New Roman" w:cs="Times New Roman"/>
+        </w:rPr>
+      </w:pPr>
+      <w:r>
+        <w:rPr>
+          <w:rFonts w:ascii="Times New Roman" w:eastAsia="Times New Roman" w:hAnsi="Times New Roman" w:cs="Times New Roman"/>
+        </w:rPr>
+        <w:t xml:space="preserve">O sistema deve permitir que o usuário </w:t>
+      </w:r>
+      <w:proofErr w:type="gramStart"/>
+      <w:r>
+        <w:rPr>
+          <w:rFonts w:ascii="Times New Roman" w:eastAsia="Times New Roman" w:hAnsi="Times New Roman" w:cs="Times New Roman"/>
+        </w:rPr>
+        <w:t>efetue</w:t>
+      </w:r>
+      <w:proofErr w:type="gramEnd"/>
+      <w:r>
+        <w:rPr>
+          <w:rFonts w:ascii="Times New Roman" w:eastAsia="Times New Roman" w:hAnsi="Times New Roman" w:cs="Times New Roman"/>
+        </w:rPr>
+        <w:t xml:space="preserve"> </w:t>
+      </w:r>
+      <w:proofErr w:type="spellStart"/>
+      <w:r>
+        <w:rPr>
+          <w:rFonts w:ascii="Times New Roman" w:eastAsia="Times New Roman" w:hAnsi="Times New Roman" w:cs="Times New Roman"/>
+        </w:rPr>
+        <w:t>log-in</w:t>
+      </w:r>
+      <w:proofErr w:type="spellEnd"/>
+      <w:r>
+        <w:rPr>
+          <w:rFonts w:ascii="Times New Roman" w:eastAsia="Times New Roman" w:hAnsi="Times New Roman" w:cs="Times New Roman"/>
+        </w:rPr>
+        <w:t xml:space="preserve"> no sistema.</w:t>
+      </w:r>
+    </w:p>
+    <w:p>
+      <w:pPr>
+        <w:rPr>
+          <w:rFonts w:ascii="Times New Roman" w:eastAsia="Times New Roman" w:hAnsi="Times New Roman" w:cs="Times New Roman"/>
+        </w:rPr>
+      </w:pPr>
+    </w:p>
+    <w:p>
+      <w:pPr>
+        <w:rPr>
+          <w:rFonts w:ascii="Times New Roman" w:eastAsia="Times New Roman" w:hAnsi="Times New Roman" w:cs="Times New Roman"/>
+        </w:rPr>
+      </w:pPr>
+      <w:r>
+        <w:rPr>
+          <w:rFonts w:ascii="Times New Roman" w:eastAsia="Times New Roman" w:hAnsi="Times New Roman" w:cs="Times New Roman"/>
+          <w:b/>
+        </w:rPr>
+        <w:t>Prioridade:</w:t>
+      </w:r>
+      <w:proofErr w:type="gramStart"/>
+      <w:r>
+        <w:rPr>
+          <w:rFonts w:ascii="Times New Roman" w:eastAsia="Times New Roman" w:hAnsi="Times New Roman" w:cs="Times New Roman"/>
+          <w:b/>
+        </w:rPr>
+        <w:t xml:space="preserve">  </w:t>
+      </w:r>
+      <w:proofErr w:type="gramEnd"/>
       <w:r>
         <w:rPr>
           <w:rFonts w:ascii="Times New Roman" w:eastAsia="Times New Roman" w:hAnsi="Times New Roman" w:cs="Times New Roman"/>
@@ -2330,50 +2613,103 @@
           <w:rFonts w:ascii="Times New Roman" w:eastAsia="Times New Roman" w:hAnsi="Times New Roman" w:cs="Times New Roman"/>
           <w:b/>
         </w:rPr>
-        <w:t>REQ 07 – Logoff no Sistema</w:t>
-      </w:r>
-    </w:p>
-    <w:p>
-      <w:pPr>
-        <w:jc w:val="center"/>
-        <w:rPr>
-          <w:rFonts w:ascii="Times New Roman" w:eastAsia="Times New Roman" w:hAnsi="Times New Roman" w:cs="Times New Roman"/>
-        </w:rPr>
-      </w:pPr>
-    </w:p>
-    <w:p>
-      <w:pPr>
-        <w:rPr>
-          <w:rFonts w:ascii="Times New Roman" w:eastAsia="Times New Roman" w:hAnsi="Times New Roman" w:cs="Times New Roman"/>
-        </w:rPr>
-      </w:pPr>
-      <w:r>
-        <w:rPr>
-          <w:rFonts w:ascii="Times New Roman" w:eastAsia="Times New Roman" w:hAnsi="Times New Roman" w:cs="Times New Roman"/>
-        </w:rPr>
-        <w:t>O sistema deve permitir que o usuário efetue log-off no sistema.</w:t>
-      </w:r>
-    </w:p>
-    <w:p>
-      <w:pPr>
-        <w:rPr>
-          <w:rFonts w:ascii="Times New Roman" w:eastAsia="Times New Roman" w:hAnsi="Times New Roman" w:cs="Times New Roman"/>
-        </w:rPr>
-      </w:pPr>
-    </w:p>
-    <w:p>
-      <w:pPr>
-        <w:rPr>
-          <w:rFonts w:ascii="Times New Roman" w:eastAsia="Times New Roman" w:hAnsi="Times New Roman" w:cs="Times New Roman"/>
-        </w:rPr>
-      </w:pPr>
-      <w:r>
-        <w:rPr>
-          <w:rFonts w:ascii="Times New Roman" w:eastAsia="Times New Roman" w:hAnsi="Times New Roman" w:cs="Times New Roman"/>
-          <w:b/>
-        </w:rPr>
-        <w:t xml:space="preserve">Prioridade:  </w:t>
-      </w:r>
+        <w:t xml:space="preserve">REQ 07 – </w:t>
+      </w:r>
+      <w:proofErr w:type="spellStart"/>
+      <w:r>
+        <w:rPr>
+          <w:rFonts w:ascii="Times New Roman" w:eastAsia="Times New Roman" w:hAnsi="Times New Roman" w:cs="Times New Roman"/>
+          <w:b/>
+        </w:rPr>
+        <w:t>Logoff</w:t>
+      </w:r>
+      <w:proofErr w:type="spellEnd"/>
+      <w:r>
+        <w:rPr>
+          <w:rFonts w:ascii="Times New Roman" w:eastAsia="Times New Roman" w:hAnsi="Times New Roman" w:cs="Times New Roman"/>
+          <w:b/>
+        </w:rPr>
+        <w:t xml:space="preserve"> no Sistema</w:t>
+      </w:r>
+    </w:p>
+    <w:p>
+      <w:pPr>
+        <w:jc w:val="center"/>
+        <w:rPr>
+          <w:rFonts w:ascii="Times New Roman" w:eastAsia="Times New Roman" w:hAnsi="Times New Roman" w:cs="Times New Roman"/>
+        </w:rPr>
+      </w:pPr>
+    </w:p>
+    <w:p>
+      <w:pPr>
+        <w:rPr>
+          <w:rFonts w:ascii="Times New Roman" w:eastAsia="Times New Roman" w:hAnsi="Times New Roman" w:cs="Times New Roman"/>
+        </w:rPr>
+      </w:pPr>
+      <w:r>
+        <w:rPr>
+          <w:rFonts w:ascii="Times New Roman" w:eastAsia="Times New Roman" w:hAnsi="Times New Roman" w:cs="Times New Roman"/>
+        </w:rPr>
+        <w:t xml:space="preserve">O sistema deve permitir que o usuário </w:t>
+      </w:r>
+      <w:proofErr w:type="gramStart"/>
+      <w:r>
+        <w:rPr>
+          <w:rFonts w:ascii="Times New Roman" w:eastAsia="Times New Roman" w:hAnsi="Times New Roman" w:cs="Times New Roman"/>
+        </w:rPr>
+        <w:t>efetue</w:t>
+      </w:r>
+      <w:proofErr w:type="gramEnd"/>
+      <w:r>
+        <w:rPr>
+          <w:rFonts w:ascii="Times New Roman" w:eastAsia="Times New Roman" w:hAnsi="Times New Roman" w:cs="Times New Roman"/>
+        </w:rPr>
+        <w:t xml:space="preserve"> </w:t>
+      </w:r>
+      <w:proofErr w:type="spellStart"/>
+      <w:r>
+        <w:rPr>
+          <w:rFonts w:ascii="Times New Roman" w:eastAsia="Times New Roman" w:hAnsi="Times New Roman" w:cs="Times New Roman"/>
+        </w:rPr>
+        <w:t>log-off</w:t>
+      </w:r>
+      <w:proofErr w:type="spellEnd"/>
+      <w:r>
+        <w:rPr>
+          <w:rFonts w:ascii="Times New Roman" w:eastAsia="Times New Roman" w:hAnsi="Times New Roman" w:cs="Times New Roman"/>
+        </w:rPr>
+        <w:t xml:space="preserve"> no sistema.</w:t>
+      </w:r>
+    </w:p>
+    <w:p>
+      <w:pPr>
+        <w:rPr>
+          <w:rFonts w:ascii="Times New Roman" w:eastAsia="Times New Roman" w:hAnsi="Times New Roman" w:cs="Times New Roman"/>
+        </w:rPr>
+      </w:pPr>
+    </w:p>
+    <w:p>
+      <w:pPr>
+        <w:rPr>
+          <w:rFonts w:ascii="Times New Roman" w:eastAsia="Times New Roman" w:hAnsi="Times New Roman" w:cs="Times New Roman"/>
+        </w:rPr>
+      </w:pPr>
+      <w:r>
+        <w:rPr>
+          <w:rFonts w:ascii="Times New Roman" w:eastAsia="Times New Roman" w:hAnsi="Times New Roman" w:cs="Times New Roman"/>
+          <w:b/>
+        </w:rPr>
+        <w:t>Prioridade:</w:t>
+      </w:r>
+      <w:proofErr w:type="gramStart"/>
+      <w:r>
+        <w:rPr>
+          <w:rFonts w:ascii="Times New Roman" w:eastAsia="Times New Roman" w:hAnsi="Times New Roman" w:cs="Times New Roman"/>
+          <w:b/>
+        </w:rPr>
+        <w:t xml:space="preserve">  </w:t>
+      </w:r>
+      <w:proofErr w:type="gramEnd"/>
       <w:r>
         <w:rPr>
           <w:rFonts w:ascii="Times New Roman" w:eastAsia="Times New Roman" w:hAnsi="Times New Roman" w:cs="Times New Roman"/>
@@ -2442,8 +2778,17 @@
           <w:rFonts w:ascii="Times New Roman" w:eastAsia="Times New Roman" w:hAnsi="Times New Roman" w:cs="Times New Roman"/>
           <w:b/>
         </w:rPr>
-        <w:t xml:space="preserve">Prioridade:  </w:t>
-      </w:r>
+        <w:t>Prioridade:</w:t>
+      </w:r>
+      <w:proofErr w:type="gramStart"/>
+      <w:r>
+        <w:rPr>
+          <w:rFonts w:ascii="Times New Roman" w:eastAsia="Times New Roman" w:hAnsi="Times New Roman" w:cs="Times New Roman"/>
+          <w:b/>
+        </w:rPr>
+        <w:t xml:space="preserve">  </w:t>
+      </w:r>
+      <w:proofErr w:type="gramEnd"/>
       <w:r>
         <w:rPr>
           <w:rFonts w:ascii="Times New Roman" w:eastAsia="Times New Roman" w:hAnsi="Times New Roman" w:cs="Times New Roman"/>
@@ -2513,8 +2858,17 @@
           <w:rFonts w:ascii="Times New Roman" w:eastAsia="Times New Roman" w:hAnsi="Times New Roman" w:cs="Times New Roman"/>
           <w:b/>
         </w:rPr>
-        <w:t xml:space="preserve">Prioridade:  </w:t>
-      </w:r>
+        <w:t>Prioridade:</w:t>
+      </w:r>
+      <w:proofErr w:type="gramStart"/>
+      <w:r>
+        <w:rPr>
+          <w:rFonts w:ascii="Times New Roman" w:eastAsia="Times New Roman" w:hAnsi="Times New Roman" w:cs="Times New Roman"/>
+          <w:b/>
+        </w:rPr>
+        <w:t xml:space="preserve">  </w:t>
+      </w:r>
+      <w:proofErr w:type="gramEnd"/>
       <w:r>
         <w:rPr>
           <w:rFonts w:ascii="Times New Roman" w:eastAsia="Times New Roman" w:hAnsi="Times New Roman" w:cs="Times New Roman"/>
@@ -2584,8 +2938,17 @@
           <w:rFonts w:ascii="Times New Roman" w:eastAsia="Times New Roman" w:hAnsi="Times New Roman" w:cs="Times New Roman"/>
           <w:b/>
         </w:rPr>
-        <w:t xml:space="preserve">Prioridade:  </w:t>
-      </w:r>
+        <w:t>Prioridade:</w:t>
+      </w:r>
+      <w:proofErr w:type="gramStart"/>
+      <w:r>
+        <w:rPr>
+          <w:rFonts w:ascii="Times New Roman" w:eastAsia="Times New Roman" w:hAnsi="Times New Roman" w:cs="Times New Roman"/>
+          <w:b/>
+        </w:rPr>
+        <w:t xml:space="preserve">  </w:t>
+      </w:r>
+      <w:proofErr w:type="gramEnd"/>
       <w:r>
         <w:rPr>
           <w:rFonts w:ascii="Times New Roman" w:eastAsia="Times New Roman" w:hAnsi="Times New Roman" w:cs="Times New Roman"/>
@@ -2641,24 +3004,47 @@
         <w:rPr>
           <w:rFonts w:ascii="Times New Roman" w:eastAsia="Times New Roman" w:hAnsi="Times New Roman" w:cs="Times New Roman"/>
         </w:rPr>
-        <w:t>O sistema deve permitir que o coordenador do sistema, atribua a permissão de Coordenador (Admin) para outro usuário previamente cadastrado.</w:t>
-      </w:r>
-    </w:p>
-    <w:p>
-      <w:pPr>
-        <w:rPr>
-          <w:rFonts w:ascii="Times New Roman" w:eastAsia="Times New Roman" w:hAnsi="Times New Roman" w:cs="Times New Roman"/>
-        </w:rPr>
-      </w:pPr>
-    </w:p>
-    <w:p>
-      <w:r>
-        <w:rPr>
-          <w:rFonts w:ascii="Times New Roman" w:eastAsia="Times New Roman" w:hAnsi="Times New Roman" w:cs="Times New Roman"/>
-          <w:b/>
-        </w:rPr>
-        <w:t xml:space="preserve">Prioridade:  </w:t>
-      </w:r>
+        <w:t>O sistema deve permitir que o coordenador do sistema, atribua a permissão de Coordenador (</w:t>
+      </w:r>
+      <w:proofErr w:type="spellStart"/>
+      <w:r>
+        <w:rPr>
+          <w:rFonts w:ascii="Times New Roman" w:eastAsia="Times New Roman" w:hAnsi="Times New Roman" w:cs="Times New Roman"/>
+        </w:rPr>
+        <w:t>Admin</w:t>
+      </w:r>
+      <w:proofErr w:type="spellEnd"/>
+      <w:r>
+        <w:rPr>
+          <w:rFonts w:ascii="Times New Roman" w:eastAsia="Times New Roman" w:hAnsi="Times New Roman" w:cs="Times New Roman"/>
+        </w:rPr>
+        <w:t>) para outro usuário previamente cadastrado.</w:t>
+      </w:r>
+    </w:p>
+    <w:p>
+      <w:pPr>
+        <w:rPr>
+          <w:rFonts w:ascii="Times New Roman" w:eastAsia="Times New Roman" w:hAnsi="Times New Roman" w:cs="Times New Roman"/>
+        </w:rPr>
+      </w:pPr>
+    </w:p>
+    <w:p>
+      <w:r>
+        <w:rPr>
+          <w:rFonts w:ascii="Times New Roman" w:eastAsia="Times New Roman" w:hAnsi="Times New Roman" w:cs="Times New Roman"/>
+          <w:b/>
+        </w:rPr>
+        <w:t>Prioridade:</w:t>
+      </w:r>
+      <w:proofErr w:type="gramStart"/>
+      <w:r>
+        <w:rPr>
+          <w:rFonts w:ascii="Times New Roman" w:eastAsia="Times New Roman" w:hAnsi="Times New Roman" w:cs="Times New Roman"/>
+          <w:b/>
+        </w:rPr>
+        <w:t xml:space="preserve">  </w:t>
+      </w:r>
+      <w:proofErr w:type="gramEnd"/>
       <w:r>
         <w:rPr>
           <w:rFonts w:ascii="Times New Roman" w:eastAsia="Times New Roman" w:hAnsi="Times New Roman" w:cs="Times New Roman"/>
@@ -2737,8 +3123,17 @@
           <w:rFonts w:ascii="Times New Roman" w:eastAsia="Times New Roman" w:hAnsi="Times New Roman" w:cs="Times New Roman"/>
           <w:b/>
         </w:rPr>
-        <w:t xml:space="preserve">Prioridade:  </w:t>
-      </w:r>
+        <w:t>Prioridade:</w:t>
+      </w:r>
+      <w:proofErr w:type="gramStart"/>
+      <w:r>
+        <w:rPr>
+          <w:rFonts w:ascii="Times New Roman" w:eastAsia="Times New Roman" w:hAnsi="Times New Roman" w:cs="Times New Roman"/>
+          <w:b/>
+        </w:rPr>
+        <w:t xml:space="preserve">  </w:t>
+      </w:r>
+      <w:proofErr w:type="gramEnd"/>
       <w:r>
         <w:rPr>
           <w:rFonts w:ascii="Times New Roman" w:eastAsia="Times New Roman" w:hAnsi="Times New Roman" w:cs="Times New Roman"/>
@@ -2802,8 +3197,17 @@
           <w:rFonts w:ascii="Times New Roman" w:eastAsia="Times New Roman" w:hAnsi="Times New Roman" w:cs="Times New Roman"/>
           <w:b/>
         </w:rPr>
-        <w:t xml:space="preserve">Prioridade:  </w:t>
-      </w:r>
+        <w:t>Prioridade:</w:t>
+      </w:r>
+      <w:proofErr w:type="gramStart"/>
+      <w:r>
+        <w:rPr>
+          <w:rFonts w:ascii="Times New Roman" w:eastAsia="Times New Roman" w:hAnsi="Times New Roman" w:cs="Times New Roman"/>
+          <w:b/>
+        </w:rPr>
+        <w:t xml:space="preserve">  </w:t>
+      </w:r>
+      <w:proofErr w:type="gramEnd"/>
       <w:r>
         <w:rPr>
           <w:rFonts w:ascii="Times New Roman" w:eastAsia="Times New Roman" w:hAnsi="Times New Roman" w:cs="Times New Roman"/>
@@ -2867,8 +3271,17 @@
           <w:rFonts w:ascii="Times New Roman" w:eastAsia="Times New Roman" w:hAnsi="Times New Roman" w:cs="Times New Roman"/>
           <w:b/>
         </w:rPr>
-        <w:t xml:space="preserve">Prioridade:  </w:t>
-      </w:r>
+        <w:t>Prioridade:</w:t>
+      </w:r>
+      <w:proofErr w:type="gramStart"/>
+      <w:r>
+        <w:rPr>
+          <w:rFonts w:ascii="Times New Roman" w:eastAsia="Times New Roman" w:hAnsi="Times New Roman" w:cs="Times New Roman"/>
+          <w:b/>
+        </w:rPr>
+        <w:t xml:space="preserve">  </w:t>
+      </w:r>
+      <w:proofErr w:type="gramEnd"/>
       <w:r>
         <w:rPr>
           <w:rFonts w:ascii="Times New Roman" w:eastAsia="Times New Roman" w:hAnsi="Times New Roman" w:cs="Times New Roman"/>
@@ -2932,44 +3345,261 @@
       </w:pPr>
     </w:p>
     <w:p>
-      <w:r>
-        <w:rPr>
-          <w:rFonts w:ascii="Times New Roman" w:eastAsia="Times New Roman" w:hAnsi="Times New Roman" w:cs="Times New Roman"/>
-          <w:b/>
-        </w:rPr>
-        <w:t xml:space="preserve">Prioridade:  </w:t>
-      </w:r>
+      <w:pPr>
+        <w:rPr>
+          <w:rFonts w:ascii="Times New Roman" w:eastAsia="Times New Roman" w:hAnsi="Times New Roman" w:cs="Times New Roman"/>
+        </w:rPr>
+      </w:pPr>
+      <w:r>
+        <w:rPr>
+          <w:rFonts w:ascii="Times New Roman" w:eastAsia="Times New Roman" w:hAnsi="Times New Roman" w:cs="Times New Roman"/>
+          <w:b/>
+        </w:rPr>
+        <w:t>Prioridade:</w:t>
+      </w:r>
+      <w:proofErr w:type="gramStart"/>
+      <w:r>
+        <w:rPr>
+          <w:rFonts w:ascii="Times New Roman" w:eastAsia="Times New Roman" w:hAnsi="Times New Roman" w:cs="Times New Roman"/>
+          <w:b/>
+        </w:rPr>
+        <w:t xml:space="preserve">  </w:t>
+      </w:r>
+      <w:proofErr w:type="gramEnd"/>
       <w:r>
         <w:rPr>
           <w:rFonts w:ascii="Times New Roman" w:eastAsia="Times New Roman" w:hAnsi="Times New Roman" w:cs="Times New Roman"/>
         </w:rPr>
         <w:t>Alta</w:t>
+      </w:r>
+    </w:p>
+    <w:p>
+      <w:pPr>
+        <w:rPr>
+          <w:rFonts w:ascii="Times New Roman" w:eastAsia="Times New Roman" w:hAnsi="Times New Roman" w:cs="Times New Roman"/>
+        </w:rPr>
+      </w:pPr>
+    </w:p>
+    <w:p>
+      <w:pPr>
+        <w:rPr>
+          <w:rFonts w:ascii="Times New Roman" w:eastAsia="Times New Roman" w:hAnsi="Times New Roman" w:cs="Times New Roman"/>
+        </w:rPr>
+      </w:pPr>
+    </w:p>
+    <w:p>
+      <w:pPr>
+        <w:jc w:val="center"/>
+      </w:pPr>
+      <w:r>
+        <w:rPr>
+          <w:rFonts w:ascii="Times New Roman" w:eastAsia="Times New Roman" w:hAnsi="Times New Roman" w:cs="Times New Roman"/>
+          <w:b/>
+        </w:rPr>
+        <w:t>REQ 16 – Manter Área de Pesquisa</w:t>
+      </w:r>
+    </w:p>
+    <w:p>
+      <w:pPr>
+        <w:jc w:val="center"/>
+        <w:rPr>
+          <w:rFonts w:ascii="Times New Roman" w:eastAsia="Times New Roman" w:hAnsi="Times New Roman" w:cs="Times New Roman"/>
+        </w:rPr>
+      </w:pPr>
+    </w:p>
+    <w:p>
+      <w:pPr>
+        <w:jc w:val="both"/>
+        <w:rPr>
+          <w:rFonts w:ascii="Times New Roman" w:eastAsia="Times New Roman" w:hAnsi="Times New Roman" w:cs="Times New Roman"/>
+        </w:rPr>
+      </w:pPr>
+      <w:r>
+        <w:rPr>
+          <w:rFonts w:ascii="Times New Roman" w:eastAsia="Times New Roman" w:hAnsi="Times New Roman" w:cs="Times New Roman"/>
+        </w:rPr>
+        <w:t xml:space="preserve">O sistema deve permitir criar, alterar, atualizar e remover áreas de pesquisas existentes no ambiente acadêmico. </w:t>
+      </w:r>
+    </w:p>
+    <w:p>
+      <w:pPr>
+        <w:rPr>
+          <w:rFonts w:ascii="Times New Roman" w:eastAsia="Times New Roman" w:hAnsi="Times New Roman" w:cs="Times New Roman"/>
+        </w:rPr>
+      </w:pPr>
+    </w:p>
+    <w:p>
+      <w:r>
+        <w:rPr>
+          <w:rFonts w:ascii="Times New Roman" w:eastAsia="Times New Roman" w:hAnsi="Times New Roman" w:cs="Times New Roman"/>
+          <w:b/>
+        </w:rPr>
+        <w:t>Prioridade:</w:t>
+      </w:r>
+      <w:proofErr w:type="gramStart"/>
+      <w:r>
+        <w:rPr>
+          <w:rFonts w:ascii="Times New Roman" w:eastAsia="Times New Roman" w:hAnsi="Times New Roman" w:cs="Times New Roman"/>
+          <w:b/>
+        </w:rPr>
+        <w:t xml:space="preserve">  </w:t>
+      </w:r>
+      <w:proofErr w:type="gramEnd"/>
+      <w:r>
+        <w:rPr>
+          <w:rFonts w:ascii="Times New Roman" w:eastAsia="Times New Roman" w:hAnsi="Times New Roman" w:cs="Times New Roman"/>
+        </w:rPr>
+        <w:t>Média</w:t>
       </w:r>
     </w:p>
     <w:p/>
     <w:p/>
+    <w:p>
+      <w:pPr>
+        <w:jc w:val="center"/>
+      </w:pPr>
+      <w:r>
+        <w:rPr>
+          <w:rFonts w:ascii="Times New Roman" w:eastAsia="Times New Roman" w:hAnsi="Times New Roman" w:cs="Times New Roman"/>
+          <w:b/>
+        </w:rPr>
+        <w:t xml:space="preserve">REQ 17 – </w:t>
+      </w:r>
+      <w:r>
+        <w:rPr>
+          <w:rFonts w:ascii="Times New Roman" w:eastAsia="Times New Roman" w:hAnsi="Times New Roman" w:cs="Times New Roman"/>
+          <w:b/>
+        </w:rPr>
+        <w:t>Manter Agência Fomentadora</w:t>
+      </w:r>
+    </w:p>
+    <w:p>
+      <w:pPr>
+        <w:jc w:val="center"/>
+        <w:rPr>
+          <w:rFonts w:ascii="Times New Roman" w:eastAsia="Times New Roman" w:hAnsi="Times New Roman" w:cs="Times New Roman"/>
+        </w:rPr>
+      </w:pPr>
+    </w:p>
+    <w:p>
+      <w:pPr>
+        <w:jc w:val="both"/>
+        <w:rPr>
+          <w:rFonts w:ascii="Times New Roman" w:eastAsia="Times New Roman" w:hAnsi="Times New Roman" w:cs="Times New Roman"/>
+        </w:rPr>
+      </w:pPr>
+      <w:r>
+        <w:rPr>
+          <w:rFonts w:ascii="Times New Roman" w:eastAsia="Times New Roman" w:hAnsi="Times New Roman" w:cs="Times New Roman"/>
+        </w:rPr>
+        <w:t xml:space="preserve">O sistema deve permitir criar, alterar, atualizar e remover agências fomentadoras que fornecem bolsas ao ambiente acadêmico. </w:t>
+      </w:r>
+    </w:p>
+    <w:p>
+      <w:pPr>
+        <w:rPr>
+          <w:rFonts w:ascii="Times New Roman" w:eastAsia="Times New Roman" w:hAnsi="Times New Roman" w:cs="Times New Roman"/>
+        </w:rPr>
+      </w:pPr>
+    </w:p>
+    <w:p>
+      <w:r>
+        <w:rPr>
+          <w:rFonts w:ascii="Times New Roman" w:eastAsia="Times New Roman" w:hAnsi="Times New Roman" w:cs="Times New Roman"/>
+          <w:b/>
+        </w:rPr>
+        <w:t>Prioridade:</w:t>
+      </w:r>
+      <w:proofErr w:type="gramStart"/>
+      <w:r>
+        <w:rPr>
+          <w:rFonts w:ascii="Times New Roman" w:eastAsia="Times New Roman" w:hAnsi="Times New Roman" w:cs="Times New Roman"/>
+          <w:b/>
+        </w:rPr>
+        <w:t xml:space="preserve">  </w:t>
+      </w:r>
+      <w:proofErr w:type="gramEnd"/>
+      <w:r>
+        <w:rPr>
+          <w:rFonts w:ascii="Times New Roman" w:eastAsia="Times New Roman" w:hAnsi="Times New Roman" w:cs="Times New Roman"/>
+        </w:rPr>
+        <w:t>Média</w:t>
+      </w:r>
+    </w:p>
     <w:p/>
-    <w:p>
-      <w:pPr>
-        <w:rPr>
-          <w:rFonts w:ascii="Times New Roman" w:eastAsia="Times New Roman" w:hAnsi="Times New Roman" w:cs="Times New Roman"/>
-        </w:rPr>
-      </w:pPr>
-    </w:p>
-    <w:p>
-      <w:pPr>
-        <w:rPr>
-          <w:rFonts w:ascii="Times New Roman" w:eastAsia="Times New Roman" w:hAnsi="Times New Roman" w:cs="Times New Roman"/>
-        </w:rPr>
-      </w:pPr>
-    </w:p>
-    <w:p>
-      <w:pPr>
-        <w:jc w:val="both"/>
-        <w:rPr>
-          <w:rFonts w:ascii="Times New Roman" w:eastAsia="Times New Roman" w:hAnsi="Times New Roman" w:cs="Times New Roman"/>
-        </w:rPr>
-      </w:pPr>
+    <w:p/>
+    <w:p>
+      <w:pPr>
+        <w:jc w:val="center"/>
+      </w:pPr>
+      <w:r>
+        <w:rPr>
+          <w:rFonts w:ascii="Times New Roman" w:eastAsia="Times New Roman" w:hAnsi="Times New Roman" w:cs="Times New Roman"/>
+          <w:b/>
+        </w:rPr>
+        <w:t xml:space="preserve">REQ 18 – </w:t>
+      </w:r>
+      <w:r>
+        <w:rPr>
+          <w:rFonts w:ascii="Times New Roman" w:eastAsia="Times New Roman" w:hAnsi="Times New Roman" w:cs="Times New Roman"/>
+          <w:b/>
+        </w:rPr>
+        <w:t>Manter Regra de Cálculo para Padronização</w:t>
+      </w:r>
+    </w:p>
+    <w:p>
+      <w:pPr>
+        <w:jc w:val="center"/>
+        <w:rPr>
+          <w:rFonts w:ascii="Times New Roman" w:eastAsia="Times New Roman" w:hAnsi="Times New Roman" w:cs="Times New Roman"/>
+        </w:rPr>
+      </w:pPr>
+    </w:p>
+    <w:p>
+      <w:pPr>
+        <w:jc w:val="both"/>
+        <w:rPr>
+          <w:rFonts w:ascii="Times New Roman" w:eastAsia="Times New Roman" w:hAnsi="Times New Roman" w:cs="Times New Roman"/>
+        </w:rPr>
+      </w:pPr>
+      <w:r>
+        <w:rPr>
+          <w:rFonts w:ascii="Times New Roman" w:eastAsia="Times New Roman" w:hAnsi="Times New Roman" w:cs="Times New Roman"/>
+        </w:rPr>
+        <w:t xml:space="preserve">O sistema deve permitir criar, alterar, atualizar e remover regras de cálculo para padronização das notas dos alunos. </w:t>
+      </w:r>
+    </w:p>
+    <w:p>
+      <w:pPr>
+        <w:rPr>
+          <w:rFonts w:ascii="Times New Roman" w:eastAsia="Times New Roman" w:hAnsi="Times New Roman" w:cs="Times New Roman"/>
+        </w:rPr>
+      </w:pPr>
+    </w:p>
+    <w:p>
+      <w:r>
+        <w:rPr>
+          <w:rFonts w:ascii="Times New Roman" w:eastAsia="Times New Roman" w:hAnsi="Times New Roman" w:cs="Times New Roman"/>
+          <w:b/>
+        </w:rPr>
+        <w:lastRenderedPageBreak/>
+        <w:t>Prioridade:</w:t>
+      </w:r>
+      <w:proofErr w:type="gramStart"/>
+      <w:r>
+        <w:rPr>
+          <w:rFonts w:ascii="Times New Roman" w:eastAsia="Times New Roman" w:hAnsi="Times New Roman" w:cs="Times New Roman"/>
+          <w:b/>
+        </w:rPr>
+        <w:t xml:space="preserve">  </w:t>
+      </w:r>
+      <w:proofErr w:type="gramEnd"/>
+      <w:r>
+        <w:rPr>
+          <w:rFonts w:ascii="Times New Roman" w:eastAsia="Times New Roman" w:hAnsi="Times New Roman" w:cs="Times New Roman"/>
+        </w:rPr>
+        <w:t>Média</w:t>
+      </w:r>
     </w:p>
     <w:p>
       <w:pPr>
@@ -3037,7 +3667,21 @@
         <w:rPr>
           <w:rFonts w:ascii="Times New Roman" w:hAnsi="Times New Roman"/>
         </w:rPr>
-        <w:t>O sistema também deve permitir o acesso de dois perfis de usuário: Avaliador e Coordenador. O Coordenador será cadastrado como um avaliador comum porém terá sua permissão alterada pelo coordenador atual do sistema.</w:t>
+        <w:t>O sistema também deve permitir o acesso de dois perfis de usuário: Avaliador e Coordenador. O Coordenador será cadastrado como um avaliador comum</w:t>
+      </w:r>
+      <w:proofErr w:type="gramStart"/>
+      <w:r>
+        <w:rPr>
+          <w:rFonts w:ascii="Times New Roman" w:hAnsi="Times New Roman"/>
+        </w:rPr>
+        <w:t xml:space="preserve"> porém</w:t>
+      </w:r>
+      <w:proofErr w:type="gramEnd"/>
+      <w:r>
+        <w:rPr>
+          <w:rFonts w:ascii="Times New Roman" w:hAnsi="Times New Roman"/>
+        </w:rPr>
+        <w:t xml:space="preserve"> terá sua permissão alterada pelo coordenador atual do sistema.</w:t>
       </w:r>
     </w:p>
     <w:p>
@@ -3120,7 +3764,6 @@
           <w:sz w:val="28"/>
           <w:szCs w:val="28"/>
         </w:rPr>
-        <w:lastRenderedPageBreak/>
         <w:t>4. Decisões</w:t>
       </w:r>
     </w:p>
@@ -3175,7 +3818,21 @@
         <w:rPr>
           <w:rFonts w:ascii="Times New Roman" w:eastAsia="Times New Roman" w:hAnsi="Times New Roman" w:cs="Times New Roman"/>
         </w:rPr>
-        <w:t>- Refazer todo o projeto utilizando o framework Laravel.</w:t>
+        <w:t xml:space="preserve">- Refazer todo o projeto utilizando o framework </w:t>
+      </w:r>
+      <w:proofErr w:type="spellStart"/>
+      <w:r>
+        <w:rPr>
+          <w:rFonts w:ascii="Times New Roman" w:eastAsia="Times New Roman" w:hAnsi="Times New Roman" w:cs="Times New Roman"/>
+        </w:rPr>
+        <w:t>Laravel</w:t>
+      </w:r>
+      <w:proofErr w:type="spellEnd"/>
+      <w:r>
+        <w:rPr>
+          <w:rFonts w:ascii="Times New Roman" w:eastAsia="Times New Roman" w:hAnsi="Times New Roman" w:cs="Times New Roman"/>
+        </w:rPr>
+        <w:t>.</w:t>
       </w:r>
     </w:p>
     <w:p>
@@ -3253,7 +3910,7 @@
       <w:rPr>
         <w:noProof/>
       </w:rPr>
-      <w:t>2</w:t>
+      <w:t>6</w:t>
     </w:r>
     <w:r>
       <w:fldChar w:fldCharType="end"/>
@@ -3325,6 +3982,8 @@
         <w:szCs w:val="20"/>
       </w:rPr>
     </w:pPr>
+    <w:proofErr w:type="spellStart"/>
+    <w:proofErr w:type="gramStart"/>
     <w:r>
       <w:rPr>
         <w:rFonts w:ascii="Arial" w:eastAsia="Arial" w:hAnsi="Arial" w:cs="Arial"/>
@@ -3333,6 +3992,8 @@
       </w:rPr>
       <w:t>SABolsas</w:t>
     </w:r>
+    <w:proofErr w:type="spellEnd"/>
+    <w:proofErr w:type="gramEnd"/>
   </w:p>
 </w:hdr>
 </file>
@@ -4008,7 +4669,7 @@
   <a:extraClrSchemeLst/>
   <a:extLst>
     <a:ext uri="{05A4C25C-085E-4340-85A3-A5531E510DB2}">
-      <thm15:themeFamily xmlns:thm15="http://schemas.microsoft.com/office/thememl/2012/main" xmlns="" name="Office Theme" id="{62F939B6-93AF-4DB8-9C6B-D6C7DFDC589F}" vid="{4A3C46E8-61CC-4603-A589-7422A47A8E4A}"/>
+      <thm15:themeFamily xmlns="" xmlns:thm15="http://schemas.microsoft.com/office/thememl/2012/main" name="Office Theme" id="{62F939B6-93AF-4DB8-9C6B-D6C7DFDC589F}" vid="{4A3C46E8-61CC-4603-A589-7422A47A8E4A}"/>
     </a:ext>
   </a:extLst>
 </a:theme>

</xml_diff>